<commit_message>
Fruits added, issue with removing fruits
</commit_message>
<xml_diff>
--- a/README.docx
+++ b/README.docx
@@ -52,30 +52,30 @@
     <w:p>
       <w:pPr>
         <w:rPr>
-          <w:lang w:val="nb-NO"/>
-        </w:rPr>
-      </w:pPr>
-      <w:r>
-        <w:rPr>
-          <w:lang w:val="nb-NO"/>
+          <w:lang w:val="en-US"/>
+        </w:rPr>
+      </w:pPr>
+      <w:r>
+        <w:rPr>
+          <w:lang w:val="en-US"/>
         </w:rPr>
         <w:t>players</w:t>
       </w:r>
       <w:r>
         <w:rPr>
-          <w:lang w:val="nb-NO"/>
+          <w:lang w:val="en-US"/>
         </w:rPr>
         <w:t xml:space="preserve"> </w:t>
       </w:r>
       <w:r>
         <w:rPr>
-          <w:lang w:val="nb-NO"/>
+          <w:lang w:val="en-US"/>
         </w:rPr>
         <w:t>{</w:t>
       </w:r>
       <w:r>
         <w:rPr>
-          <w:lang w:val="nb-NO"/>
+          <w:lang w:val="en-US"/>
         </w:rPr>
         <w:br/>
       </w:r>
@@ -149,6 +149,76 @@
           <w:lang w:val="nb-NO"/>
         </w:rPr>
         <w:t xml:space="preserve"> </w:t>
+      </w:r>
+    </w:p>
+    <w:p>
+      <w:pPr>
+        <w:rPr>
+          <w:lang w:val="nb-NO"/>
+        </w:rPr>
+      </w:pPr>
+      <w:r>
+        <w:rPr>
+          <w:lang w:val="nb-NO"/>
+        </w:rPr>
+        <w:t>-</w:t>
+      </w:r>
+      <w:r>
+        <w:rPr>
+          <w:lang w:val="nb-NO"/>
+        </w:rPr>
+        <w:t xml:space="preserve">&gt; </w:t>
+      </w:r>
+      <w:r>
+        <w:rPr>
+          <w:lang w:val="nb-NO"/>
+        </w:rPr>
+        <w:t>cli</w:t>
+      </w:r>
+      <w:r>
+        <w:rPr>
+          <w:lang w:val="nb-NO"/>
+        </w:rPr>
+        <w:t>ient.py: JSON med fruit kordinater</w:t>
+      </w:r>
+    </w:p>
+    <w:p>
+      <w:pPr>
+        <w:rPr>
+          <w:lang w:val="nb-NO"/>
+        </w:rPr>
+      </w:pPr>
+      <w:r>
+        <w:rPr>
+          <w:lang w:val="nb-NO"/>
+        </w:rPr>
+        <w:t>Fruits {</w:t>
+      </w:r>
+    </w:p>
+    <w:p>
+      <w:pPr>
+        <w:rPr>
+          <w:lang w:val="nb-NO"/>
+        </w:rPr>
+      </w:pPr>
+      <w:r>
+        <w:rPr>
+          <w:lang w:val="nb-NO"/>
+        </w:rPr>
+        <w:t>[Position: (x,y)</w:t>
+      </w:r>
+    </w:p>
+    <w:p>
+      <w:pPr>
+        <w:rPr>
+          <w:lang w:val="nb-NO"/>
+        </w:rPr>
+      </w:pPr>
+      <w:r>
+        <w:rPr>
+          <w:lang w:val="nb-NO"/>
+        </w:rPr>
+        <w:t>}</w:t>
       </w:r>
     </w:p>
     <w:p>
@@ -395,8 +465,123 @@
       </w:rPr>
     </w:lvl>
   </w:abstractNum>
+  <w:abstractNum w:abstractNumId="1" w15:restartNumberingAfterBreak="0">
+    <w:nsid w:val="59B113CE"/>
+    <w:multiLevelType w:val="hybridMultilevel"/>
+    <w:tmpl w:val="7E12EE84"/>
+    <w:lvl w:ilvl="0" w:tplc="84A40266">
+      <w:numFmt w:val="bullet"/>
+      <w:lvlText w:val=""/>
+      <w:lvlJc w:val="left"/>
+      <w:pPr>
+        <w:ind w:left="720" w:hanging="360"/>
+      </w:pPr>
+      <w:rPr>
+        <w:rFonts w:ascii="Wingdings" w:eastAsiaTheme="minorHAnsi" w:hAnsi="Wingdings" w:cstheme="minorBidi" w:hint="default"/>
+      </w:rPr>
+    </w:lvl>
+    <w:lvl w:ilvl="1" w:tplc="0C000003" w:tentative="1">
+      <w:start w:val="1"/>
+      <w:numFmt w:val="bullet"/>
+      <w:lvlText w:val="o"/>
+      <w:lvlJc w:val="left"/>
+      <w:pPr>
+        <w:ind w:left="1440" w:hanging="360"/>
+      </w:pPr>
+      <w:rPr>
+        <w:rFonts w:ascii="Courier New" w:hAnsi="Courier New" w:cs="Courier New" w:hint="default"/>
+      </w:rPr>
+    </w:lvl>
+    <w:lvl w:ilvl="2" w:tplc="0C000005" w:tentative="1">
+      <w:start w:val="1"/>
+      <w:numFmt w:val="bullet"/>
+      <w:lvlText w:val=""/>
+      <w:lvlJc w:val="left"/>
+      <w:pPr>
+        <w:ind w:left="2160" w:hanging="360"/>
+      </w:pPr>
+      <w:rPr>
+        <w:rFonts w:ascii="Wingdings" w:hAnsi="Wingdings" w:hint="default"/>
+      </w:rPr>
+    </w:lvl>
+    <w:lvl w:ilvl="3" w:tplc="0C000001" w:tentative="1">
+      <w:start w:val="1"/>
+      <w:numFmt w:val="bullet"/>
+      <w:lvlText w:val=""/>
+      <w:lvlJc w:val="left"/>
+      <w:pPr>
+        <w:ind w:left="2880" w:hanging="360"/>
+      </w:pPr>
+      <w:rPr>
+        <w:rFonts w:ascii="Symbol" w:hAnsi="Symbol" w:hint="default"/>
+      </w:rPr>
+    </w:lvl>
+    <w:lvl w:ilvl="4" w:tplc="0C000003" w:tentative="1">
+      <w:start w:val="1"/>
+      <w:numFmt w:val="bullet"/>
+      <w:lvlText w:val="o"/>
+      <w:lvlJc w:val="left"/>
+      <w:pPr>
+        <w:ind w:left="3600" w:hanging="360"/>
+      </w:pPr>
+      <w:rPr>
+        <w:rFonts w:ascii="Courier New" w:hAnsi="Courier New" w:cs="Courier New" w:hint="default"/>
+      </w:rPr>
+    </w:lvl>
+    <w:lvl w:ilvl="5" w:tplc="0C000005" w:tentative="1">
+      <w:start w:val="1"/>
+      <w:numFmt w:val="bullet"/>
+      <w:lvlText w:val=""/>
+      <w:lvlJc w:val="left"/>
+      <w:pPr>
+        <w:ind w:left="4320" w:hanging="360"/>
+      </w:pPr>
+      <w:rPr>
+        <w:rFonts w:ascii="Wingdings" w:hAnsi="Wingdings" w:hint="default"/>
+      </w:rPr>
+    </w:lvl>
+    <w:lvl w:ilvl="6" w:tplc="0C000001" w:tentative="1">
+      <w:start w:val="1"/>
+      <w:numFmt w:val="bullet"/>
+      <w:lvlText w:val=""/>
+      <w:lvlJc w:val="left"/>
+      <w:pPr>
+        <w:ind w:left="5040" w:hanging="360"/>
+      </w:pPr>
+      <w:rPr>
+        <w:rFonts w:ascii="Symbol" w:hAnsi="Symbol" w:hint="default"/>
+      </w:rPr>
+    </w:lvl>
+    <w:lvl w:ilvl="7" w:tplc="0C000003" w:tentative="1">
+      <w:start w:val="1"/>
+      <w:numFmt w:val="bullet"/>
+      <w:lvlText w:val="o"/>
+      <w:lvlJc w:val="left"/>
+      <w:pPr>
+        <w:ind w:left="5760" w:hanging="360"/>
+      </w:pPr>
+      <w:rPr>
+        <w:rFonts w:ascii="Courier New" w:hAnsi="Courier New" w:cs="Courier New" w:hint="default"/>
+      </w:rPr>
+    </w:lvl>
+    <w:lvl w:ilvl="8" w:tplc="0C000005" w:tentative="1">
+      <w:start w:val="1"/>
+      <w:numFmt w:val="bullet"/>
+      <w:lvlText w:val=""/>
+      <w:lvlJc w:val="left"/>
+      <w:pPr>
+        <w:ind w:left="6480" w:hanging="360"/>
+      </w:pPr>
+      <w:rPr>
+        <w:rFonts w:ascii="Wingdings" w:hAnsi="Wingdings" w:hint="default"/>
+      </w:rPr>
+    </w:lvl>
+  </w:abstractNum>
   <w:num w:numId="1">
     <w:abstractNumId w:val="0"/>
+  </w:num>
+  <w:num w:numId="2">
+    <w:abstractNumId w:val="1"/>
   </w:num>
 </w:numbering>
 </file>

</xml_diff>

<commit_message>
Game over added, fruit bug. Updated json values sent in README
Will crash if you change direction while inside a fruit tile. Caused by line 94
</commit_message>
<xml_diff>
--- a/README.docx
+++ b/README.docx
@@ -135,18 +135,18 @@
     <w:p>
       <w:pPr>
         <w:rPr>
-          <w:lang w:val="nb-NO"/>
-        </w:rPr>
-      </w:pPr>
-      <w:r>
-        <w:rPr>
-          <w:lang w:val="nb-NO"/>
+          <w:lang w:val="en-US"/>
+        </w:rPr>
+      </w:pPr>
+      <w:r>
+        <w:rPr>
+          <w:lang w:val="en-US"/>
         </w:rPr>
         <w:t>}</w:t>
       </w:r>
       <w:r>
         <w:rPr>
-          <w:lang w:val="nb-NO"/>
+          <w:lang w:val="en-US"/>
         </w:rPr>
         <w:t xml:space="preserve"> </w:t>
       </w:r>
@@ -154,43 +154,25 @@
     <w:p>
       <w:pPr>
         <w:rPr>
-          <w:lang w:val="nb-NO"/>
-        </w:rPr>
-      </w:pPr>
-      <w:r>
-        <w:rPr>
-          <w:lang w:val="nb-NO"/>
-        </w:rPr>
-        <w:t>-</w:t>
-      </w:r>
-      <w:r>
-        <w:rPr>
-          <w:lang w:val="nb-NO"/>
-        </w:rPr>
-        <w:t xml:space="preserve">&gt; </w:t>
-      </w:r>
-      <w:r>
-        <w:rPr>
-          <w:lang w:val="nb-NO"/>
-        </w:rPr>
-        <w:t>cli</w:t>
-      </w:r>
-      <w:r>
-        <w:rPr>
-          <w:lang w:val="nb-NO"/>
-        </w:rPr>
-        <w:t>ient.py: JSON med fruit kordinater</w:t>
+          <w:lang w:val="en-US"/>
+        </w:rPr>
+      </w:pPr>
+      <w:r>
+        <w:rPr>
+          <w:lang w:val="en-US"/>
+        </w:rPr>
+        <w:t>-&gt; cliient.py: JSON med fruit kordinater</w:t>
       </w:r>
     </w:p>
     <w:p>
       <w:pPr>
         <w:rPr>
-          <w:lang w:val="nb-NO"/>
-        </w:rPr>
-      </w:pPr>
-      <w:r>
-        <w:rPr>
-          <w:lang w:val="nb-NO"/>
+          <w:lang w:val="en-US"/>
+        </w:rPr>
+      </w:pPr>
+      <w:r>
+        <w:rPr>
+          <w:lang w:val="en-US"/>
         </w:rPr>
         <w:t>Fruits {</w:t>
       </w:r>
@@ -198,12 +180,12 @@
     <w:p>
       <w:pPr>
         <w:rPr>
-          <w:lang w:val="nb-NO"/>
-        </w:rPr>
-      </w:pPr>
-      <w:r>
-        <w:rPr>
-          <w:lang w:val="nb-NO"/>
+          <w:lang w:val="en-US"/>
+        </w:rPr>
+      </w:pPr>
+      <w:r>
+        <w:rPr>
+          <w:lang w:val="en-US"/>
         </w:rPr>
         <w:t>[Position: (x,y)</w:t>
       </w:r>
@@ -219,6 +201,37 @@
           <w:lang w:val="nb-NO"/>
         </w:rPr>
         <w:t>}</w:t>
+      </w:r>
+    </w:p>
+    <w:p>
+      <w:pPr>
+        <w:rPr>
+          <w:lang w:val="nb-NO"/>
+        </w:rPr>
+      </w:pPr>
+      <w:r>
+        <w:rPr>
+          <w:lang w:val="nb-NO"/>
+        </w:rPr>
+        <w:t>-</w:t>
+      </w:r>
+      <w:r>
+        <w:rPr>
+          <w:lang w:val="nb-NO"/>
+        </w:rPr>
+        <w:t xml:space="preserve">&gt; </w:t>
+      </w:r>
+      <w:r>
+        <w:rPr>
+          <w:lang w:val="nb-NO"/>
+        </w:rPr>
+        <w:t>cl</w:t>
+      </w:r>
+      <w:r>
+        <w:rPr>
+          <w:lang w:val="nb-NO"/>
+        </w:rPr>
+        <w:t>ient.py: sender melding når alle spillere er døde</w:t>
       </w:r>
     </w:p>
     <w:p>
@@ -354,6 +367,118 @@
 <file path=word/numbering.xml><?xml version="1.0" encoding="utf-8"?>
 <w:numbering xmlns:wpc="http://schemas.microsoft.com/office/word/2010/wordprocessingCanvas" xmlns:cx="http://schemas.microsoft.com/office/drawing/2014/chartex" xmlns:cx1="http://schemas.microsoft.com/office/drawing/2015/9/8/chartex" xmlns:cx2="http://schemas.microsoft.com/office/drawing/2015/10/21/chartex" xmlns:cx3="http://schemas.microsoft.com/office/drawing/2016/5/9/chartex" xmlns:cx4="http://schemas.microsoft.com/office/drawing/2016/5/10/chartex" xmlns:cx5="http://schemas.microsoft.com/office/drawing/2016/5/11/chartex" xmlns:cx6="http://schemas.microsoft.com/office/drawing/2016/5/12/chartex" xmlns:cx7="http://schemas.microsoft.com/office/drawing/2016/5/13/chartex" xmlns:cx8="http://schemas.microsoft.com/office/drawing/2016/5/14/chartex" xmlns:mc="http://schemas.openxmlformats.org/markup-compatibility/2006" xmlns:aink="http://schemas.microsoft.com/office/drawing/2016/ink" xmlns:am3d="http://schemas.microsoft.com/office/drawing/2017/model3d" xmlns:o="urn:schemas-microsoft-com:office:office" xmlns:r="http://schemas.openxmlformats.org/officeDocument/2006/relationships" xmlns:m="http://schemas.openxmlformats.org/officeDocument/2006/math" xmlns:v="urn:schemas-microsoft-com:vml" xmlns:wp14="http://schemas.microsoft.com/office/word/2010/wordprocessingDrawing" xmlns:wp="http://schemas.openxmlformats.org/drawingml/2006/wordprocessingDrawing" xmlns:w10="urn:schemas-microsoft-com:office:word" xmlns:w="http://schemas.openxmlformats.org/wordprocessingml/2006/main" xmlns:w14="http://schemas.microsoft.com/office/word/2010/wordml" xmlns:w15="http://schemas.microsoft.com/office/word/2012/wordml" xmlns:w16cex="http://schemas.microsoft.com/office/word/2018/wordml/cex" xmlns:w16cid="http://schemas.microsoft.com/office/word/2016/wordml/cid" xmlns:w16="http://schemas.microsoft.com/office/word/2018/wordml" xmlns:w16sdtdh="http://schemas.microsoft.com/office/word/2020/wordml/sdtdatahash" xmlns:w16se="http://schemas.microsoft.com/office/word/2015/wordml/symex" xmlns:wpg="http://schemas.microsoft.com/office/word/2010/wordprocessingGroup" xmlns:wpi="http://schemas.microsoft.com/office/word/2010/wordprocessingInk" xmlns:wne="http://schemas.microsoft.com/office/word/2006/wordml" xmlns:wps="http://schemas.microsoft.com/office/word/2010/wordprocessingShape" mc:Ignorable="w14 w15 w16se w16cid w16 w16cex w16sdtdh wp14">
   <w:abstractNum w:abstractNumId="0" w15:restartNumberingAfterBreak="0">
+    <w:nsid w:val="02872B2D"/>
+    <w:multiLevelType w:val="hybridMultilevel"/>
+    <w:tmpl w:val="625A6F18"/>
+    <w:lvl w:ilvl="0" w:tplc="3A02B376">
+      <w:numFmt w:val="bullet"/>
+      <w:lvlText w:val=""/>
+      <w:lvlJc w:val="left"/>
+      <w:pPr>
+        <w:ind w:left="720" w:hanging="360"/>
+      </w:pPr>
+      <w:rPr>
+        <w:rFonts w:ascii="Wingdings" w:eastAsiaTheme="minorHAnsi" w:hAnsi="Wingdings" w:cstheme="minorBidi" w:hint="default"/>
+      </w:rPr>
+    </w:lvl>
+    <w:lvl w:ilvl="1" w:tplc="0C000003" w:tentative="1">
+      <w:start w:val="1"/>
+      <w:numFmt w:val="bullet"/>
+      <w:lvlText w:val="o"/>
+      <w:lvlJc w:val="left"/>
+      <w:pPr>
+        <w:ind w:left="1440" w:hanging="360"/>
+      </w:pPr>
+      <w:rPr>
+        <w:rFonts w:ascii="Courier New" w:hAnsi="Courier New" w:cs="Courier New" w:hint="default"/>
+      </w:rPr>
+    </w:lvl>
+    <w:lvl w:ilvl="2" w:tplc="0C000005" w:tentative="1">
+      <w:start w:val="1"/>
+      <w:numFmt w:val="bullet"/>
+      <w:lvlText w:val=""/>
+      <w:lvlJc w:val="left"/>
+      <w:pPr>
+        <w:ind w:left="2160" w:hanging="360"/>
+      </w:pPr>
+      <w:rPr>
+        <w:rFonts w:ascii="Wingdings" w:hAnsi="Wingdings" w:hint="default"/>
+      </w:rPr>
+    </w:lvl>
+    <w:lvl w:ilvl="3" w:tplc="0C000001" w:tentative="1">
+      <w:start w:val="1"/>
+      <w:numFmt w:val="bullet"/>
+      <w:lvlText w:val=""/>
+      <w:lvlJc w:val="left"/>
+      <w:pPr>
+        <w:ind w:left="2880" w:hanging="360"/>
+      </w:pPr>
+      <w:rPr>
+        <w:rFonts w:ascii="Symbol" w:hAnsi="Symbol" w:hint="default"/>
+      </w:rPr>
+    </w:lvl>
+    <w:lvl w:ilvl="4" w:tplc="0C000003" w:tentative="1">
+      <w:start w:val="1"/>
+      <w:numFmt w:val="bullet"/>
+      <w:lvlText w:val="o"/>
+      <w:lvlJc w:val="left"/>
+      <w:pPr>
+        <w:ind w:left="3600" w:hanging="360"/>
+      </w:pPr>
+      <w:rPr>
+        <w:rFonts w:ascii="Courier New" w:hAnsi="Courier New" w:cs="Courier New" w:hint="default"/>
+      </w:rPr>
+    </w:lvl>
+    <w:lvl w:ilvl="5" w:tplc="0C000005" w:tentative="1">
+      <w:start w:val="1"/>
+      <w:numFmt w:val="bullet"/>
+      <w:lvlText w:val=""/>
+      <w:lvlJc w:val="left"/>
+      <w:pPr>
+        <w:ind w:left="4320" w:hanging="360"/>
+      </w:pPr>
+      <w:rPr>
+        <w:rFonts w:ascii="Wingdings" w:hAnsi="Wingdings" w:hint="default"/>
+      </w:rPr>
+    </w:lvl>
+    <w:lvl w:ilvl="6" w:tplc="0C000001" w:tentative="1">
+      <w:start w:val="1"/>
+      <w:numFmt w:val="bullet"/>
+      <w:lvlText w:val=""/>
+      <w:lvlJc w:val="left"/>
+      <w:pPr>
+        <w:ind w:left="5040" w:hanging="360"/>
+      </w:pPr>
+      <w:rPr>
+        <w:rFonts w:ascii="Symbol" w:hAnsi="Symbol" w:hint="default"/>
+      </w:rPr>
+    </w:lvl>
+    <w:lvl w:ilvl="7" w:tplc="0C000003" w:tentative="1">
+      <w:start w:val="1"/>
+      <w:numFmt w:val="bullet"/>
+      <w:lvlText w:val="o"/>
+      <w:lvlJc w:val="left"/>
+      <w:pPr>
+        <w:ind w:left="5760" w:hanging="360"/>
+      </w:pPr>
+      <w:rPr>
+        <w:rFonts w:ascii="Courier New" w:hAnsi="Courier New" w:cs="Courier New" w:hint="default"/>
+      </w:rPr>
+    </w:lvl>
+    <w:lvl w:ilvl="8" w:tplc="0C000005" w:tentative="1">
+      <w:start w:val="1"/>
+      <w:numFmt w:val="bullet"/>
+      <w:lvlText w:val=""/>
+      <w:lvlJc w:val="left"/>
+      <w:pPr>
+        <w:ind w:left="6480" w:hanging="360"/>
+      </w:pPr>
+      <w:rPr>
+        <w:rFonts w:ascii="Wingdings" w:hAnsi="Wingdings" w:hint="default"/>
+      </w:rPr>
+    </w:lvl>
+  </w:abstractNum>
+  <w:abstractNum w:abstractNumId="1" w15:restartNumberingAfterBreak="0">
     <w:nsid w:val="37AC0552"/>
     <w:multiLevelType w:val="hybridMultilevel"/>
     <w:tmpl w:val="8430ABD4"/>
@@ -465,7 +590,7 @@
       </w:rPr>
     </w:lvl>
   </w:abstractNum>
-  <w:abstractNum w:abstractNumId="1" w15:restartNumberingAfterBreak="0">
+  <w:abstractNum w:abstractNumId="2" w15:restartNumberingAfterBreak="0">
     <w:nsid w:val="59B113CE"/>
     <w:multiLevelType w:val="hybridMultilevel"/>
     <w:tmpl w:val="7E12EE84"/>
@@ -578,10 +703,13 @@
     </w:lvl>
   </w:abstractNum>
   <w:num w:numId="1">
-    <w:abstractNumId w:val="0"/>
+    <w:abstractNumId w:val="1"/>
   </w:num>
   <w:num w:numId="2">
-    <w:abstractNumId w:val="1"/>
+    <w:abstractNumId w:val="2"/>
+  </w:num>
+  <w:num w:numId="3">
+    <w:abstractNumId w:val="0"/>
   </w:num>
 </w:numbering>
 </file>

</xml_diff>

<commit_message>
Better create_fruit function, now works
</commit_message>
<xml_diff>
--- a/README.docx
+++ b/README.docx
@@ -266,22 +266,55 @@
     <w:p>
       <w:pPr>
         <w:rPr>
-          <w:lang w:val="nb-NO"/>
-        </w:rPr>
-      </w:pPr>
-      <w:r>
-        <w:rPr>
           <w:b/>
           <w:bCs/>
           <w:lang w:val="nb-NO"/>
         </w:rPr>
+      </w:pPr>
+      <w:r>
+        <w:rPr>
+          <w:b/>
+          <w:bCs/>
+          <w:lang w:val="nb-NO"/>
+        </w:rPr>
         <w:t>Client.py:</w:t>
       </w:r>
-      <w:r>
-        <w:rPr>
-          <w:lang w:val="nb-NO"/>
+    </w:p>
+    <w:p>
+      <w:pPr>
+        <w:rPr>
+          <w:lang w:val="en-US"/>
+        </w:rPr>
+      </w:pPr>
+      <w:r>
+        <w:rPr>
+          <w:lang w:val="en-US"/>
+        </w:rPr>
+        <w:t>-&gt; server.py: what fruits h</w:t>
+      </w:r>
+      <w:r>
+        <w:rPr>
+          <w:lang w:val="en-US"/>
+        </w:rPr>
+        <w:t>ave been taken</w:t>
+      </w:r>
+    </w:p>
+    <w:p>
+      <w:pPr>
+        <w:rPr>
+          <w:lang w:val="nb-NO"/>
+        </w:rPr>
+      </w:pPr>
+      <w:r>
+        <w:rPr>
+          <w:lang w:val="en-US"/>
         </w:rPr>
         <w:br/>
+      </w:r>
+      <w:r>
+        <w:rPr>
+          <w:lang w:val="nb-NO"/>
+        </w:rPr>
         <w:t>-&gt; server.py: JSON med en</w:t>
       </w:r>
       <w:r>
@@ -591,6 +624,118 @@
     </w:lvl>
   </w:abstractNum>
   <w:abstractNum w:abstractNumId="2" w15:restartNumberingAfterBreak="0">
+    <w:nsid w:val="37B028A5"/>
+    <w:multiLevelType w:val="hybridMultilevel"/>
+    <w:tmpl w:val="1932F20E"/>
+    <w:lvl w:ilvl="0" w:tplc="9A66E56C">
+      <w:numFmt w:val="bullet"/>
+      <w:lvlText w:val=""/>
+      <w:lvlJc w:val="left"/>
+      <w:pPr>
+        <w:ind w:left="720" w:hanging="360"/>
+      </w:pPr>
+      <w:rPr>
+        <w:rFonts w:ascii="Wingdings" w:eastAsiaTheme="minorHAnsi" w:hAnsi="Wingdings" w:cstheme="minorBidi" w:hint="default"/>
+      </w:rPr>
+    </w:lvl>
+    <w:lvl w:ilvl="1" w:tplc="0C000003" w:tentative="1">
+      <w:start w:val="1"/>
+      <w:numFmt w:val="bullet"/>
+      <w:lvlText w:val="o"/>
+      <w:lvlJc w:val="left"/>
+      <w:pPr>
+        <w:ind w:left="1440" w:hanging="360"/>
+      </w:pPr>
+      <w:rPr>
+        <w:rFonts w:ascii="Courier New" w:hAnsi="Courier New" w:cs="Courier New" w:hint="default"/>
+      </w:rPr>
+    </w:lvl>
+    <w:lvl w:ilvl="2" w:tplc="0C000005" w:tentative="1">
+      <w:start w:val="1"/>
+      <w:numFmt w:val="bullet"/>
+      <w:lvlText w:val=""/>
+      <w:lvlJc w:val="left"/>
+      <w:pPr>
+        <w:ind w:left="2160" w:hanging="360"/>
+      </w:pPr>
+      <w:rPr>
+        <w:rFonts w:ascii="Wingdings" w:hAnsi="Wingdings" w:hint="default"/>
+      </w:rPr>
+    </w:lvl>
+    <w:lvl w:ilvl="3" w:tplc="0C000001" w:tentative="1">
+      <w:start w:val="1"/>
+      <w:numFmt w:val="bullet"/>
+      <w:lvlText w:val=""/>
+      <w:lvlJc w:val="left"/>
+      <w:pPr>
+        <w:ind w:left="2880" w:hanging="360"/>
+      </w:pPr>
+      <w:rPr>
+        <w:rFonts w:ascii="Symbol" w:hAnsi="Symbol" w:hint="default"/>
+      </w:rPr>
+    </w:lvl>
+    <w:lvl w:ilvl="4" w:tplc="0C000003" w:tentative="1">
+      <w:start w:val="1"/>
+      <w:numFmt w:val="bullet"/>
+      <w:lvlText w:val="o"/>
+      <w:lvlJc w:val="left"/>
+      <w:pPr>
+        <w:ind w:left="3600" w:hanging="360"/>
+      </w:pPr>
+      <w:rPr>
+        <w:rFonts w:ascii="Courier New" w:hAnsi="Courier New" w:cs="Courier New" w:hint="default"/>
+      </w:rPr>
+    </w:lvl>
+    <w:lvl w:ilvl="5" w:tplc="0C000005" w:tentative="1">
+      <w:start w:val="1"/>
+      <w:numFmt w:val="bullet"/>
+      <w:lvlText w:val=""/>
+      <w:lvlJc w:val="left"/>
+      <w:pPr>
+        <w:ind w:left="4320" w:hanging="360"/>
+      </w:pPr>
+      <w:rPr>
+        <w:rFonts w:ascii="Wingdings" w:hAnsi="Wingdings" w:hint="default"/>
+      </w:rPr>
+    </w:lvl>
+    <w:lvl w:ilvl="6" w:tplc="0C000001" w:tentative="1">
+      <w:start w:val="1"/>
+      <w:numFmt w:val="bullet"/>
+      <w:lvlText w:val=""/>
+      <w:lvlJc w:val="left"/>
+      <w:pPr>
+        <w:ind w:left="5040" w:hanging="360"/>
+      </w:pPr>
+      <w:rPr>
+        <w:rFonts w:ascii="Symbol" w:hAnsi="Symbol" w:hint="default"/>
+      </w:rPr>
+    </w:lvl>
+    <w:lvl w:ilvl="7" w:tplc="0C000003" w:tentative="1">
+      <w:start w:val="1"/>
+      <w:numFmt w:val="bullet"/>
+      <w:lvlText w:val="o"/>
+      <w:lvlJc w:val="left"/>
+      <w:pPr>
+        <w:ind w:left="5760" w:hanging="360"/>
+      </w:pPr>
+      <w:rPr>
+        <w:rFonts w:ascii="Courier New" w:hAnsi="Courier New" w:cs="Courier New" w:hint="default"/>
+      </w:rPr>
+    </w:lvl>
+    <w:lvl w:ilvl="8" w:tplc="0C000005" w:tentative="1">
+      <w:start w:val="1"/>
+      <w:numFmt w:val="bullet"/>
+      <w:lvlText w:val=""/>
+      <w:lvlJc w:val="left"/>
+      <w:pPr>
+        <w:ind w:left="6480" w:hanging="360"/>
+      </w:pPr>
+      <w:rPr>
+        <w:rFonts w:ascii="Wingdings" w:hAnsi="Wingdings" w:hint="default"/>
+      </w:rPr>
+    </w:lvl>
+  </w:abstractNum>
+  <w:abstractNum w:abstractNumId="3" w15:restartNumberingAfterBreak="0">
     <w:nsid w:val="59B113CE"/>
     <w:multiLevelType w:val="hybridMultilevel"/>
     <w:tmpl w:val="7E12EE84"/>
@@ -706,10 +851,13 @@
     <w:abstractNumId w:val="1"/>
   </w:num>
   <w:num w:numId="2">
-    <w:abstractNumId w:val="2"/>
+    <w:abstractNumId w:val="3"/>
   </w:num>
   <w:num w:numId="3">
     <w:abstractNumId w:val="0"/>
+  </w:num>
+  <w:num w:numId="4">
+    <w:abstractNumId w:val="2"/>
   </w:num>
 </w:numbering>
 </file>

</xml_diff>

<commit_message>
started on bots ,closest_fruit bug, added dark theme to GUI
</commit_message>
<xml_diff>
--- a/README.docx
+++ b/README.docx
@@ -236,6 +236,38 @@
     </w:p>
     <w:p>
       <w:pPr>
+        <w:rPr>
+          <w:lang w:val="en-US"/>
+        </w:rPr>
+      </w:pPr>
+      <w:r>
+        <w:rPr>
+          <w:lang w:val="en-US"/>
+        </w:rPr>
+        <w:t xml:space="preserve">-&gt; client.py: </w:t>
+      </w:r>
+      <w:r>
+        <w:rPr>
+          <w:lang w:val="en-US"/>
+        </w:rPr>
+        <w:t>sender WIDTH o</w:t>
+      </w:r>
+      <w:r>
+        <w:rPr>
+          <w:lang w:val="en-US"/>
+        </w:rPr>
+        <w:t>g HEIGHT</w:t>
+      </w:r>
+    </w:p>
+    <w:p>
+      <w:pPr>
+        <w:rPr>
+          <w:lang w:val="en-US"/>
+        </w:rPr>
+      </w:pPr>
+    </w:p>
+    <w:p>
+      <w:pPr>
         <w:pBdr>
           <w:bottom w:val="double" w:sz="6" w:space="1" w:color="auto"/>
         </w:pBdr>
@@ -268,14 +300,14 @@
         <w:rPr>
           <w:b/>
           <w:bCs/>
-          <w:lang w:val="nb-NO"/>
+          <w:lang w:val="en-US"/>
         </w:rPr>
       </w:pPr>
       <w:r>
         <w:rPr>
           <w:b/>
           <w:bCs/>
-          <w:lang w:val="nb-NO"/>
+          <w:lang w:val="en-US"/>
         </w:rPr>
         <w:t>Client.py:</w:t>
       </w:r>
@@ -307,7 +339,7 @@
       </w:pPr>
       <w:r>
         <w:rPr>
-          <w:lang w:val="en-US"/>
+          <w:lang w:val="nb-NO"/>
         </w:rPr>
         <w:br/>
       </w:r>

</xml_diff>

<commit_message>
snake starts on empty tile, small fixes, bot start not working
</commit_message>
<xml_diff>
--- a/README.docx
+++ b/README.docx
@@ -330,14 +330,23 @@
         </w:numPr>
       </w:pPr>
       <w:r>
+        <w:rPr>
+          <w:lang w:val="en-US"/>
+        </w:rPr>
         <w:lastRenderedPageBreak/>
-        <w:t>S</w:t>
-      </w:r>
-      <w:r>
-        <w:t>core og sende inn</w:t>
-      </w:r>
-      <w:r>
-        <w:t xml:space="preserve"> til server</w:t>
+        <w:t xml:space="preserve">The game tells me which keys to use so that I </w:t>
+      </w:r>
+      <w:r>
+        <w:rPr>
+          <w:lang w:val="en-US"/>
+        </w:rPr>
+        <w:t>do not</w:t>
+      </w:r>
+      <w:r>
+        <w:rPr>
+          <w:lang w:val="en-US"/>
+        </w:rPr>
+        <w:t xml:space="preserve"> have to refer to the documentation.</w:t>
       </w:r>
     </w:p>
     <w:p>
@@ -349,7 +358,7 @@
         </w:numPr>
       </w:pPr>
       <w:r>
-        <w:t>Sjekke om krasjer med annen snake</w:t>
+        <w:t>Fikse bot</w:t>
       </w:r>
     </w:p>
     <w:p>
@@ -361,7 +370,16 @@
         </w:numPr>
       </w:pPr>
       <w:r>
-        <w:t>Fikse bot</w:t>
+        <w:t>Navn in</w:t>
+      </w:r>
+      <w:r>
+        <w:t>put trengs</w:t>
+      </w:r>
+      <w:r>
+        <w:t xml:space="preserve"> (server formaterer riktig</w:t>
+      </w:r>
+      <w:r>
+        <w:t>)</w:t>
       </w:r>
     </w:p>
     <w:p>
@@ -373,7 +391,7 @@
         </w:numPr>
       </w:pPr>
       <w:r>
-        <w:t>Navn input</w:t>
+        <w:t>Død skjerm</w:t>
       </w:r>
     </w:p>
     <w:p>
@@ -383,9 +401,27 @@
           <w:ilvl w:val="0"/>
           <w:numId w:val="6"/>
         </w:numPr>
-      </w:pPr>
-      <w:r>
-        <w:t>Død skjerm</w:t>
+        <w:rPr>
+          <w:lang w:val="nn-NO"/>
+        </w:rPr>
+      </w:pPr>
+      <w:r>
+        <w:rPr>
+          <w:lang w:val="nn-NO"/>
+        </w:rPr>
+        <w:t>Teller ned til start</w:t>
+      </w:r>
+      <w:r>
+        <w:rPr>
+          <w:lang w:val="nn-NO"/>
+        </w:rPr>
+        <w:t xml:space="preserve"> (eller no</w:t>
+      </w:r>
+      <w:r>
+        <w:rPr>
+          <w:lang w:val="nn-NO"/>
+        </w:rPr>
+        <w:t>)</w:t>
       </w:r>
     </w:p>
     <w:p>
@@ -395,27 +431,9 @@
           <w:ilvl w:val="0"/>
           <w:numId w:val="6"/>
         </w:numPr>
-        <w:rPr>
-          <w:lang w:val="nn-NO"/>
-        </w:rPr>
-      </w:pPr>
-      <w:r>
-        <w:rPr>
-          <w:lang w:val="nn-NO"/>
-        </w:rPr>
-        <w:t>Teller ned til start</w:t>
-      </w:r>
-      <w:r>
-        <w:rPr>
-          <w:lang w:val="nn-NO"/>
-        </w:rPr>
-        <w:t xml:space="preserve"> (eller no</w:t>
-      </w:r>
-      <w:r>
-        <w:rPr>
-          <w:lang w:val="nn-NO"/>
-        </w:rPr>
-        <w:t>)</w:t>
+      </w:pPr>
+      <w:r>
+        <w:t>Frukt funker ikke riktig?</w:t>
       </w:r>
     </w:p>
     <w:p>
@@ -427,7 +445,7 @@
         </w:numPr>
       </w:pPr>
       <w:r>
-        <w:t>Starter ledig tile</w:t>
+        <w:t>Kommenterer til engelsk</w:t>
       </w:r>
     </w:p>
     <w:sectPr>

</xml_diff>

<commit_message>
snake starts on empty tile, small fikes, bot start not working
</commit_message>
<xml_diff>
--- a/README.docx
+++ b/README.docx
@@ -330,14 +330,23 @@
         </w:numPr>
       </w:pPr>
       <w:r>
+        <w:rPr>
+          <w:lang w:val="en-US"/>
+        </w:rPr>
         <w:lastRenderedPageBreak/>
-        <w:t>S</w:t>
-      </w:r>
-      <w:r>
-        <w:t>core og sende inn</w:t>
-      </w:r>
-      <w:r>
-        <w:t xml:space="preserve"> til server</w:t>
+        <w:t xml:space="preserve">The game tells me which keys to use so that I </w:t>
+      </w:r>
+      <w:r>
+        <w:rPr>
+          <w:lang w:val="en-US"/>
+        </w:rPr>
+        <w:t>do not</w:t>
+      </w:r>
+      <w:r>
+        <w:rPr>
+          <w:lang w:val="en-US"/>
+        </w:rPr>
+        <w:t xml:space="preserve"> have to refer to the documentation.</w:t>
       </w:r>
     </w:p>
     <w:p>
@@ -349,7 +358,7 @@
         </w:numPr>
       </w:pPr>
       <w:r>
-        <w:t>Sjekke om krasjer med annen snake</w:t>
+        <w:t>Fikse bot</w:t>
       </w:r>
     </w:p>
     <w:p>
@@ -361,7 +370,16 @@
         </w:numPr>
       </w:pPr>
       <w:r>
-        <w:t>Fikse bot</w:t>
+        <w:t>Navn in</w:t>
+      </w:r>
+      <w:r>
+        <w:t>put trengs</w:t>
+      </w:r>
+      <w:r>
+        <w:t xml:space="preserve"> (server formaterer riktig</w:t>
+      </w:r>
+      <w:r>
+        <w:t>)</w:t>
       </w:r>
     </w:p>
     <w:p>
@@ -373,7 +391,7 @@
         </w:numPr>
       </w:pPr>
       <w:r>
-        <w:t>Navn input</w:t>
+        <w:t>Død skjerm</w:t>
       </w:r>
     </w:p>
     <w:p>
@@ -383,9 +401,27 @@
           <w:ilvl w:val="0"/>
           <w:numId w:val="6"/>
         </w:numPr>
-      </w:pPr>
-      <w:r>
-        <w:t>Død skjerm</w:t>
+        <w:rPr>
+          <w:lang w:val="nn-NO"/>
+        </w:rPr>
+      </w:pPr>
+      <w:r>
+        <w:rPr>
+          <w:lang w:val="nn-NO"/>
+        </w:rPr>
+        <w:t>Teller ned til start</w:t>
+      </w:r>
+      <w:r>
+        <w:rPr>
+          <w:lang w:val="nn-NO"/>
+        </w:rPr>
+        <w:t xml:space="preserve"> (eller no</w:t>
+      </w:r>
+      <w:r>
+        <w:rPr>
+          <w:lang w:val="nn-NO"/>
+        </w:rPr>
+        <w:t>)</w:t>
       </w:r>
     </w:p>
     <w:p>
@@ -395,27 +431,9 @@
           <w:ilvl w:val="0"/>
           <w:numId w:val="6"/>
         </w:numPr>
-        <w:rPr>
-          <w:lang w:val="nn-NO"/>
-        </w:rPr>
-      </w:pPr>
-      <w:r>
-        <w:rPr>
-          <w:lang w:val="nn-NO"/>
-        </w:rPr>
-        <w:t>Teller ned til start</w:t>
-      </w:r>
-      <w:r>
-        <w:rPr>
-          <w:lang w:val="nn-NO"/>
-        </w:rPr>
-        <w:t xml:space="preserve"> (eller no</w:t>
-      </w:r>
-      <w:r>
-        <w:rPr>
-          <w:lang w:val="nn-NO"/>
-        </w:rPr>
-        <w:t>)</w:t>
+      </w:pPr>
+      <w:r>
+        <w:t>Frukt funker ikke riktig?</w:t>
       </w:r>
     </w:p>
     <w:p>
@@ -427,7 +445,7 @@
         </w:numPr>
       </w:pPr>
       <w:r>
-        <w:t>Starter ledig tile</w:t>
+        <w:t>Kommenterer til engelsk</w:t>
       </w:r>
     </w:p>
     <w:sectPr>

</xml_diff>

<commit_message>
README, lacks how to run game
</commit_message>
<xml_diff>
--- a/README.docx
+++ b/README.docx
@@ -58,59 +58,13 @@
           <w:szCs w:val="24"/>
         </w:rPr>
       </w:pPr>
-      <w:proofErr w:type="spellStart"/>
-      <w:r>
-        <w:rPr>
-          <w:rFonts w:ascii="Trebuchet MS" w:hAnsi="Trebuchet MS"/>
-          <w:sz w:val="24"/>
-          <w:szCs w:val="24"/>
-        </w:rPr>
-        <w:t>Jørund</w:t>
-      </w:r>
-      <w:proofErr w:type="spellEnd"/>
-      <w:r>
-        <w:rPr>
-          <w:rFonts w:ascii="Trebuchet MS" w:hAnsi="Trebuchet MS"/>
-          <w:sz w:val="24"/>
-          <w:szCs w:val="24"/>
-        </w:rPr>
-        <w:t xml:space="preserve"> </w:t>
-      </w:r>
-      <w:proofErr w:type="spellStart"/>
-      <w:r>
-        <w:rPr>
-          <w:rFonts w:ascii="Trebuchet MS" w:hAnsi="Trebuchet MS"/>
-          <w:sz w:val="24"/>
-          <w:szCs w:val="24"/>
-        </w:rPr>
-        <w:t>Topp</w:t>
-      </w:r>
-      <w:proofErr w:type="spellEnd"/>
-      <w:r>
-        <w:rPr>
-          <w:rFonts w:ascii="Trebuchet MS" w:hAnsi="Trebuchet MS"/>
-          <w:sz w:val="24"/>
-          <w:szCs w:val="24"/>
-        </w:rPr>
-        <w:t xml:space="preserve"> </w:t>
-      </w:r>
-      <w:proofErr w:type="spellStart"/>
-      <w:r>
-        <w:rPr>
-          <w:rFonts w:ascii="Trebuchet MS" w:hAnsi="Trebuchet MS"/>
-          <w:sz w:val="24"/>
-          <w:szCs w:val="24"/>
-        </w:rPr>
-        <w:t>Løvlien</w:t>
-      </w:r>
-      <w:proofErr w:type="spellEnd"/>
-      <w:r>
-        <w:rPr>
-          <w:rFonts w:ascii="Trebuchet MS" w:hAnsi="Trebuchet MS"/>
-          <w:sz w:val="24"/>
-          <w:szCs w:val="24"/>
-        </w:rPr>
-        <w:t>, s341822</w:t>
+      <w:r>
+        <w:rPr>
+          <w:rFonts w:ascii="Trebuchet MS" w:hAnsi="Trebuchet MS"/>
+          <w:sz w:val="24"/>
+          <w:szCs w:val="24"/>
+        </w:rPr>
+        <w:t>Jørund Topp Løvlien, s341822</w:t>
       </w:r>
     </w:p>
     <w:p>
@@ -192,38 +146,348 @@
           <w:szCs w:val="24"/>
         </w:rPr>
         <w:br/>
-        <w:t xml:space="preserve">Libraries needed for the program to work is </w:t>
-      </w:r>
-      <w:r>
-        <w:rPr>
-          <w:rFonts w:ascii="Trebuchet MS" w:hAnsi="Trebuchet MS"/>
-          <w:sz w:val="24"/>
-          <w:szCs w:val="24"/>
-        </w:rPr>
-        <w:t>&lt;&gt;</w:t>
+        <w:t xml:space="preserve">Libraries needed for the </w:t>
+      </w:r>
+      <w:r>
+        <w:rPr>
+          <w:rFonts w:ascii="Trebuchet MS" w:hAnsi="Trebuchet MS"/>
+          <w:sz w:val="24"/>
+          <w:szCs w:val="24"/>
+        </w:rPr>
+        <w:t>client</w:t>
+      </w:r>
+      <w:r>
+        <w:rPr>
+          <w:rFonts w:ascii="Trebuchet MS" w:hAnsi="Trebuchet MS"/>
+          <w:sz w:val="24"/>
+          <w:szCs w:val="24"/>
+        </w:rPr>
+        <w:t xml:space="preserve"> and server</w:t>
+      </w:r>
+      <w:r>
+        <w:rPr>
+          <w:rFonts w:ascii="Trebuchet MS" w:hAnsi="Trebuchet MS"/>
+          <w:sz w:val="24"/>
+          <w:szCs w:val="24"/>
+        </w:rPr>
+        <w:t xml:space="preserve"> to work </w:t>
+      </w:r>
+      <w:r>
+        <w:rPr>
+          <w:rFonts w:ascii="Trebuchet MS" w:hAnsi="Trebuchet MS"/>
+          <w:sz w:val="24"/>
+          <w:szCs w:val="24"/>
+        </w:rPr>
+        <w:t>are</w:t>
+      </w:r>
+      <w:r>
+        <w:rPr>
+          <w:rFonts w:ascii="Trebuchet MS" w:hAnsi="Trebuchet MS"/>
+          <w:sz w:val="24"/>
+          <w:szCs w:val="24"/>
+        </w:rPr>
+        <w:t xml:space="preserve"> </w:t>
+      </w:r>
+      <w:r>
+        <w:rPr>
+          <w:rFonts w:ascii="Trebuchet MS" w:hAnsi="Trebuchet MS"/>
+          <w:sz w:val="24"/>
+          <w:szCs w:val="24"/>
+        </w:rPr>
+        <w:t>gRPC and PyGame</w:t>
+      </w:r>
+      <w:r>
+        <w:rPr>
+          <w:rFonts w:ascii="Trebuchet MS" w:hAnsi="Trebuchet MS"/>
+          <w:sz w:val="24"/>
+          <w:szCs w:val="24"/>
+        </w:rPr>
+        <w:br/>
+        <w:t>To install them run:</w:t>
       </w:r>
     </w:p>
     <w:p>
       <w:pPr>
-        <w:ind w:firstLine="720"/>
-        <w:rPr>
-          <w:rFonts w:ascii="Trebuchet MS" w:hAnsi="Trebuchet MS"/>
-          <w:sz w:val="24"/>
-          <w:szCs w:val="24"/>
-        </w:rPr>
-      </w:pPr>
-      <w:r>
+        <w:pBdr>
+          <w:top w:val="single" w:sz="6" w:space="7" w:color="CCCCCC"/>
+          <w:left w:val="single" w:sz="6" w:space="7" w:color="CCCCCC"/>
+          <w:bottom w:val="single" w:sz="6" w:space="7" w:color="CCCCCC"/>
+          <w:right w:val="single" w:sz="6" w:space="7" w:color="CCCCCC"/>
+        </w:pBdr>
+        <w:shd w:val="clear" w:color="auto" w:fill="F5F5F5"/>
+        <w:tabs>
+          <w:tab w:val="left" w:pos="916"/>
+          <w:tab w:val="left" w:pos="1832"/>
+          <w:tab w:val="left" w:pos="2748"/>
+          <w:tab w:val="left" w:pos="3664"/>
+          <w:tab w:val="left" w:pos="4580"/>
+          <w:tab w:val="left" w:pos="5496"/>
+          <w:tab w:val="left" w:pos="6412"/>
+          <w:tab w:val="left" w:pos="7328"/>
+          <w:tab w:val="left" w:pos="8244"/>
+          <w:tab w:val="left" w:pos="9160"/>
+          <w:tab w:val="left" w:pos="10076"/>
+          <w:tab w:val="left" w:pos="10992"/>
+          <w:tab w:val="left" w:pos="11908"/>
+          <w:tab w:val="left" w:pos="12824"/>
+          <w:tab w:val="left" w:pos="13740"/>
+          <w:tab w:val="left" w:pos="14656"/>
+        </w:tabs>
+        <w:wordWrap w:val="0"/>
+        <w:spacing w:after="150" w:line="244" w:lineRule="atLeast"/>
+        <w:rPr>
+          <w:rFonts w:ascii="Consolas" w:eastAsia="Times New Roman" w:hAnsi="Consolas" w:cs="Courier New"/>
+          <w:color w:val="333333"/>
+          <w:sz w:val="20"/>
+          <w:szCs w:val="20"/>
+          <w:lang w:eastAsia="en-SE"/>
+        </w:rPr>
+      </w:pPr>
+      <w:r>
+        <w:rPr>
+          <w:rFonts w:ascii="Consolas" w:eastAsia="Times New Roman" w:hAnsi="Consolas" w:cs="Courier New"/>
+          <w:color w:val="333333"/>
+          <w:sz w:val="20"/>
+          <w:szCs w:val="20"/>
+          <w:lang w:eastAsia="en-SE"/>
+        </w:rPr>
+        <w:t>pip install grpcio</w:t>
+      </w:r>
+    </w:p>
+    <w:p>
+      <w:pPr>
+        <w:pBdr>
+          <w:top w:val="single" w:sz="6" w:space="7" w:color="CCCCCC"/>
+          <w:left w:val="single" w:sz="6" w:space="7" w:color="CCCCCC"/>
+          <w:bottom w:val="single" w:sz="6" w:space="7" w:color="CCCCCC"/>
+          <w:right w:val="single" w:sz="6" w:space="7" w:color="CCCCCC"/>
+        </w:pBdr>
+        <w:shd w:val="clear" w:color="auto" w:fill="F5F5F5"/>
+        <w:tabs>
+          <w:tab w:val="left" w:pos="916"/>
+          <w:tab w:val="left" w:pos="1832"/>
+          <w:tab w:val="left" w:pos="2748"/>
+          <w:tab w:val="left" w:pos="3664"/>
+          <w:tab w:val="left" w:pos="4580"/>
+          <w:tab w:val="left" w:pos="5496"/>
+          <w:tab w:val="left" w:pos="6412"/>
+          <w:tab w:val="left" w:pos="7328"/>
+          <w:tab w:val="left" w:pos="8244"/>
+          <w:tab w:val="left" w:pos="9160"/>
+          <w:tab w:val="left" w:pos="10076"/>
+          <w:tab w:val="left" w:pos="10992"/>
+          <w:tab w:val="left" w:pos="11908"/>
+          <w:tab w:val="left" w:pos="12824"/>
+          <w:tab w:val="left" w:pos="13740"/>
+          <w:tab w:val="left" w:pos="14656"/>
+        </w:tabs>
+        <w:wordWrap w:val="0"/>
+        <w:spacing w:after="150" w:line="244" w:lineRule="atLeast"/>
+        <w:rPr>
+          <w:rFonts w:ascii="Consolas" w:eastAsia="Times New Roman" w:hAnsi="Consolas" w:cs="Courier New"/>
+          <w:color w:val="333333"/>
+          <w:sz w:val="20"/>
+          <w:szCs w:val="20"/>
+          <w:lang w:eastAsia="en-SE"/>
+        </w:rPr>
+      </w:pPr>
+      <w:r>
+        <w:rPr>
+          <w:rFonts w:ascii="Consolas" w:eastAsia="Times New Roman" w:hAnsi="Consolas" w:cs="Courier New"/>
+          <w:color w:val="333333"/>
+          <w:sz w:val="20"/>
+          <w:szCs w:val="20"/>
+          <w:lang w:eastAsia="en-SE"/>
+        </w:rPr>
+        <w:t>pip install grpcio-tools</w:t>
+      </w:r>
+    </w:p>
+    <w:p>
+      <w:pPr>
+        <w:pBdr>
+          <w:top w:val="single" w:sz="6" w:space="7" w:color="CCCCCC"/>
+          <w:left w:val="single" w:sz="6" w:space="7" w:color="CCCCCC"/>
+          <w:bottom w:val="single" w:sz="6" w:space="7" w:color="CCCCCC"/>
+          <w:right w:val="single" w:sz="6" w:space="7" w:color="CCCCCC"/>
+        </w:pBdr>
+        <w:shd w:val="clear" w:color="auto" w:fill="F5F5F5"/>
+        <w:tabs>
+          <w:tab w:val="left" w:pos="916"/>
+          <w:tab w:val="left" w:pos="1832"/>
+          <w:tab w:val="left" w:pos="2748"/>
+          <w:tab w:val="left" w:pos="3664"/>
+          <w:tab w:val="left" w:pos="4580"/>
+          <w:tab w:val="left" w:pos="5496"/>
+          <w:tab w:val="left" w:pos="6412"/>
+          <w:tab w:val="left" w:pos="7328"/>
+          <w:tab w:val="left" w:pos="8244"/>
+          <w:tab w:val="left" w:pos="9160"/>
+          <w:tab w:val="left" w:pos="10076"/>
+          <w:tab w:val="left" w:pos="10992"/>
+          <w:tab w:val="left" w:pos="11908"/>
+          <w:tab w:val="left" w:pos="12824"/>
+          <w:tab w:val="left" w:pos="13740"/>
+          <w:tab w:val="left" w:pos="14656"/>
+        </w:tabs>
+        <w:wordWrap w:val="0"/>
+        <w:spacing w:after="150" w:line="244" w:lineRule="atLeast"/>
+        <w:rPr>
+          <w:rFonts w:ascii="Consolas" w:eastAsia="Times New Roman" w:hAnsi="Consolas" w:cs="Courier New"/>
+          <w:color w:val="333333"/>
+          <w:sz w:val="20"/>
+          <w:szCs w:val="20"/>
+          <w:lang w:val="en-SE" w:eastAsia="en-SE"/>
+        </w:rPr>
+      </w:pPr>
+      <w:r>
+        <w:rPr>
+          <w:rFonts w:ascii="Consolas" w:eastAsia="Times New Roman" w:hAnsi="Consolas" w:cs="Courier New"/>
+          <w:color w:val="333333"/>
+          <w:sz w:val="20"/>
+          <w:szCs w:val="20"/>
+          <w:lang w:val="en-SE" w:eastAsia="en-SE"/>
+        </w:rPr>
+        <w:t>pip install pygame</w:t>
+      </w:r>
+    </w:p>
+    <w:p>
+      <w:pPr>
+        <w:rPr>
+          <w:rFonts w:ascii="Trebuchet MS" w:hAnsi="Trebuchet MS"/>
+          <w:sz w:val="24"/>
+          <w:szCs w:val="24"/>
+        </w:rPr>
+      </w:pPr>
+      <w:r>
+        <w:rPr>
+          <w:rFonts w:ascii="Trebuchet MS" w:hAnsi="Trebuchet MS"/>
+          <w:sz w:val="24"/>
+          <w:szCs w:val="24"/>
+        </w:rPr>
+        <w:br/>
+      </w:r>
+      <w:r>
+        <w:rPr>
+          <w:rFonts w:ascii="Trebuchet MS" w:hAnsi="Trebuchet MS"/>
+          <w:sz w:val="24"/>
+          <w:szCs w:val="24"/>
+        </w:rPr>
+        <w:t>To get started you first</w:t>
+      </w:r>
+      <w:r>
+        <w:rPr>
+          <w:rFonts w:ascii="Trebuchet MS" w:hAnsi="Trebuchet MS"/>
+          <w:sz w:val="24"/>
+          <w:szCs w:val="24"/>
+        </w:rPr>
+        <w:t xml:space="preserve"> </w:t>
+      </w:r>
+      <w:r>
+        <w:rPr>
+          <w:rFonts w:ascii="Trebuchet MS" w:hAnsi="Trebuchet MS"/>
+          <w:sz w:val="24"/>
+          <w:szCs w:val="24"/>
+        </w:rPr>
+        <w:t>run the server this can be done through a dockerfile or manually through the terminal.</w:t>
+      </w:r>
+      <w:r>
+        <w:rPr>
+          <w:rFonts w:ascii="Trebuchet MS" w:hAnsi="Trebuchet MS"/>
+          <w:sz w:val="24"/>
+          <w:szCs w:val="24"/>
+        </w:rPr>
+        <w:t xml:space="preserve"> The server has to be running for to play the game, </w:t>
+      </w:r>
+      <w:r>
+        <w:rPr>
+          <w:rFonts w:ascii="Trebuchet MS" w:hAnsi="Trebuchet MS"/>
+          <w:sz w:val="24"/>
+          <w:szCs w:val="24"/>
+        </w:rPr>
+        <w:t>singleplayer</w:t>
+      </w:r>
+      <w:r>
+        <w:rPr>
+          <w:rFonts w:ascii="Trebuchet MS" w:hAnsi="Trebuchet MS"/>
+          <w:sz w:val="24"/>
+          <w:szCs w:val="24"/>
+        </w:rPr>
+        <w:t xml:space="preserve"> or multiplayer</w:t>
+      </w:r>
+      <w:r>
+        <w:rPr>
+          <w:rFonts w:ascii="Trebuchet MS" w:hAnsi="Trebuchet MS"/>
+          <w:sz w:val="24"/>
+          <w:szCs w:val="24"/>
+        </w:rPr>
+        <w:t>, else the client will be prompted an error message.</w:t>
+      </w:r>
+    </w:p>
+    <w:p>
+      <w:pPr>
+        <w:rPr>
+          <w:rFonts w:ascii="Trebuchet MS" w:hAnsi="Trebuchet MS"/>
+          <w:sz w:val="24"/>
+          <w:szCs w:val="24"/>
+        </w:rPr>
+      </w:pPr>
+      <w:r>
+        <w:rPr>
+          <w:rFonts w:ascii="Trebuchet MS" w:hAnsi="Trebuchet MS"/>
+          <w:sz w:val="24"/>
+          <w:szCs w:val="24"/>
+        </w:rPr>
+        <w:t xml:space="preserve">Afterwards </w:t>
+      </w:r>
+      <w:r>
+        <w:rPr>
+          <w:rFonts w:ascii="Trebuchet MS" w:hAnsi="Trebuchet MS"/>
+          <w:sz w:val="24"/>
+          <w:szCs w:val="24"/>
+        </w:rPr>
+        <w:t xml:space="preserve">you can run </w:t>
+      </w:r>
+      <w:r>
+        <w:rPr>
+          <w:rFonts w:ascii="Trebuchet MS" w:hAnsi="Trebuchet MS"/>
+          <w:sz w:val="24"/>
+          <w:szCs w:val="24"/>
+        </w:rPr>
+        <w:t xml:space="preserve">the game as a client. </w:t>
+      </w:r>
+      <w:r>
+        <w:rPr>
+          <w:rFonts w:ascii="Trebuchet MS" w:hAnsi="Trebuchet MS"/>
+          <w:sz w:val="24"/>
+          <w:szCs w:val="24"/>
+        </w:rPr>
+        <w:t>The game supports endless amounts of players.</w:t>
+      </w:r>
+    </w:p>
+    <w:p>
+      <w:pPr>
         <w:rPr>
           <w:rFonts w:ascii="Courier New" w:eastAsia="Times New Roman" w:hAnsi="Courier New" w:cs="Courier New"/>
           <w:color w:val="333333"/>
           <w:sz w:val="20"/>
           <w:szCs w:val="20"/>
         </w:rPr>
-        <w:t xml:space="preserve">pip install </w:t>
-      </w:r>
-      <w:r>
-        <w:rPr>
-          <w:rFonts w:ascii="Trebuchet MS" w:hAnsi="Trebuchet MS"/>
+      </w:pPr>
+      <w:r>
+        <w:rPr>
+          <w:rFonts w:ascii="Trebuchet MS" w:hAnsi="Trebuchet MS"/>
+          <w:b/>
+          <w:bCs/>
+          <w:sz w:val="24"/>
+          <w:szCs w:val="24"/>
+        </w:rPr>
+        <w:t>Example run:</w:t>
+      </w:r>
+      <w:r>
+        <w:rPr>
+          <w:rFonts w:ascii="Trebuchet MS" w:hAnsi="Trebuchet MS"/>
+          <w:b/>
+          <w:bCs/>
           <w:sz w:val="24"/>
           <w:szCs w:val="24"/>
         </w:rPr>
@@ -235,250 +499,75 @@
           <w:sz w:val="24"/>
           <w:szCs w:val="24"/>
         </w:rPr>
-        <w:br/>
-      </w:r>
-      <w:r>
-        <w:rPr>
-          <w:rFonts w:ascii="Trebuchet MS" w:hAnsi="Trebuchet MS"/>
-          <w:sz w:val="24"/>
-          <w:szCs w:val="24"/>
-        </w:rPr>
-        <w:t xml:space="preserve">The program is run in the terminal. </w:t>
-      </w:r>
-      <w:r>
-        <w:rPr>
-          <w:rFonts w:ascii="Trebuchet MS" w:hAnsi="Trebuchet MS"/>
-          <w:sz w:val="24"/>
-          <w:szCs w:val="24"/>
-        </w:rPr>
-        <w:t xml:space="preserve">To get started you first </w:t>
-      </w:r>
-      <w:proofErr w:type="gramStart"/>
-      <w:r>
-        <w:rPr>
-          <w:rFonts w:ascii="Trebuchet MS" w:hAnsi="Trebuchet MS"/>
-          <w:sz w:val="24"/>
-          <w:szCs w:val="24"/>
-        </w:rPr>
-        <w:t>have to</w:t>
-      </w:r>
-      <w:proofErr w:type="gramEnd"/>
-      <w:r>
-        <w:rPr>
-          <w:rFonts w:ascii="Trebuchet MS" w:hAnsi="Trebuchet MS"/>
-          <w:sz w:val="24"/>
-          <w:szCs w:val="24"/>
-        </w:rPr>
-        <w:t xml:space="preserve"> run api.py</w:t>
-      </w:r>
-      <w:r>
-        <w:rPr>
-          <w:rFonts w:ascii="Trebuchet MS" w:hAnsi="Trebuchet MS"/>
-          <w:sz w:val="24"/>
-          <w:szCs w:val="24"/>
-        </w:rPr>
-        <w:t>.</w:t>
-      </w:r>
-      <w:r>
-        <w:rPr>
-          <w:rFonts w:ascii="Trebuchet MS" w:hAnsi="Trebuchet MS"/>
-          <w:sz w:val="24"/>
-          <w:szCs w:val="24"/>
-        </w:rPr>
-        <w:t xml:space="preserve"> </w:t>
-      </w:r>
-      <w:r>
-        <w:rPr>
-          <w:rFonts w:ascii="Trebuchet MS" w:hAnsi="Trebuchet MS"/>
-          <w:sz w:val="24"/>
-          <w:szCs w:val="24"/>
-        </w:rPr>
-        <w:br/>
-        <w:t>T</w:t>
-      </w:r>
-      <w:r>
-        <w:rPr>
-          <w:rFonts w:ascii="Trebuchet MS" w:hAnsi="Trebuchet MS"/>
-          <w:sz w:val="24"/>
-          <w:szCs w:val="24"/>
-        </w:rPr>
-        <w:t>he defaul</w:t>
-      </w:r>
-      <w:r>
-        <w:rPr>
-          <w:rFonts w:ascii="Trebuchet MS" w:hAnsi="Trebuchet MS"/>
-          <w:sz w:val="24"/>
-          <w:szCs w:val="24"/>
-        </w:rPr>
-        <w:t>t address for the API will be run on</w:t>
-      </w:r>
-      <w:r>
-        <w:rPr>
-          <w:rFonts w:ascii="Trebuchet MS" w:hAnsi="Trebuchet MS"/>
-          <w:sz w:val="24"/>
-          <w:szCs w:val="24"/>
-        </w:rPr>
-        <w:t xml:space="preserve"> localhost</w:t>
-      </w:r>
-      <w:r>
-        <w:rPr>
-          <w:rFonts w:ascii="Trebuchet MS" w:hAnsi="Trebuchet MS"/>
-          <w:sz w:val="24"/>
-          <w:szCs w:val="24"/>
-        </w:rPr>
-        <w:t xml:space="preserve">: </w:t>
-      </w:r>
-      <w:r>
-        <w:rPr>
-          <w:rFonts w:ascii="Trebuchet MS" w:hAnsi="Trebuchet MS"/>
-          <w:sz w:val="24"/>
-          <w:szCs w:val="24"/>
-        </w:rPr>
-        <w:t>http://127.0.0.1:5000/</w:t>
-      </w:r>
-      <w:r>
-        <w:rPr>
-          <w:rFonts w:ascii="Trebuchet MS" w:hAnsi="Trebuchet MS"/>
-          <w:sz w:val="24"/>
-          <w:szCs w:val="24"/>
-        </w:rPr>
-        <w:br/>
-        <w:t xml:space="preserve">Afterwards </w:t>
-      </w:r>
-      <w:r>
-        <w:rPr>
-          <w:rFonts w:ascii="Trebuchet MS" w:hAnsi="Trebuchet MS"/>
-          <w:sz w:val="24"/>
-          <w:szCs w:val="24"/>
-        </w:rPr>
-        <w:t>you will have to run client.py which takes 1 obligatory and 1 optional argument</w:t>
-      </w:r>
-      <w:r>
-        <w:rPr>
-          <w:rFonts w:ascii="Trebuchet MS" w:hAnsi="Trebuchet MS"/>
-          <w:sz w:val="24"/>
-          <w:szCs w:val="24"/>
-        </w:rPr>
-        <w:t>:</w:t>
+        <w:t xml:space="preserve">NOTE: Each command is run on a separate </w:t>
+      </w:r>
+      <w:r>
+        <w:rPr>
+          <w:rFonts w:ascii="Trebuchet MS" w:hAnsi="Trebuchet MS"/>
+          <w:sz w:val="24"/>
+          <w:szCs w:val="24"/>
+        </w:rPr>
+        <w:t>terminal.</w:t>
       </w:r>
     </w:p>
     <w:p>
       <w:pPr>
-        <w:rPr>
-          <w:rFonts w:ascii="Courier New" w:eastAsia="Times New Roman" w:hAnsi="Courier New" w:cs="Courier New"/>
+        <w:pBdr>
+          <w:top w:val="single" w:sz="6" w:space="7" w:color="CCCCCC"/>
+          <w:left w:val="single" w:sz="6" w:space="7" w:color="CCCCCC"/>
+          <w:bottom w:val="single" w:sz="6" w:space="7" w:color="CCCCCC"/>
+          <w:right w:val="single" w:sz="6" w:space="7" w:color="CCCCCC"/>
+        </w:pBdr>
+        <w:shd w:val="clear" w:color="auto" w:fill="F5F5F5"/>
+        <w:tabs>
+          <w:tab w:val="left" w:pos="916"/>
+          <w:tab w:val="left" w:pos="1832"/>
+          <w:tab w:val="left" w:pos="2748"/>
+          <w:tab w:val="left" w:pos="3664"/>
+          <w:tab w:val="left" w:pos="4580"/>
+          <w:tab w:val="left" w:pos="5496"/>
+          <w:tab w:val="left" w:pos="6412"/>
+          <w:tab w:val="left" w:pos="7328"/>
+          <w:tab w:val="left" w:pos="8244"/>
+          <w:tab w:val="left" w:pos="9160"/>
+          <w:tab w:val="left" w:pos="10076"/>
+          <w:tab w:val="left" w:pos="10992"/>
+          <w:tab w:val="left" w:pos="11908"/>
+          <w:tab w:val="left" w:pos="12824"/>
+          <w:tab w:val="left" w:pos="13740"/>
+          <w:tab w:val="left" w:pos="14656"/>
+        </w:tabs>
+        <w:wordWrap w:val="0"/>
+        <w:spacing w:after="150" w:line="244" w:lineRule="atLeast"/>
+        <w:rPr>
+          <w:rFonts w:ascii="Consolas" w:eastAsia="Times New Roman" w:hAnsi="Consolas" w:cs="Courier New"/>
           <w:color w:val="333333"/>
           <w:sz w:val="20"/>
           <w:szCs w:val="20"/>
-        </w:rPr>
-      </w:pPr>
-      <w:r>
-        <w:rPr>
-          <w:rFonts w:ascii="Trebuchet MS" w:hAnsi="Trebuchet MS"/>
-          <w:sz w:val="24"/>
-          <w:szCs w:val="24"/>
-        </w:rPr>
-        <w:tab/>
-      </w:r>
-      <w:proofErr w:type="spellStart"/>
-      <w:r>
-        <w:rPr>
-          <w:rFonts w:ascii="Courier New" w:eastAsia="Times New Roman" w:hAnsi="Courier New" w:cs="Courier New"/>
+          <w:lang w:val="en-SE" w:eastAsia="en-SE"/>
+        </w:rPr>
+      </w:pPr>
+      <w:r>
+        <w:rPr>
+          <w:rFonts w:ascii="Consolas" w:eastAsia="Times New Roman" w:hAnsi="Consolas" w:cs="Courier New"/>
           <w:color w:val="333333"/>
           <w:sz w:val="20"/>
           <w:szCs w:val="20"/>
-        </w:rPr>
-        <w:t>p</w:t>
-      </w:r>
-      <w:r>
-        <w:rPr>
-          <w:rFonts w:ascii="Courier New" w:eastAsia="Times New Roman" w:hAnsi="Courier New" w:cs="Courier New"/>
-          <w:color w:val="333333"/>
-          <w:sz w:val="20"/>
-          <w:szCs w:val="20"/>
-        </w:rPr>
-        <w:t>y</w:t>
-      </w:r>
-      <w:proofErr w:type="spellEnd"/>
-      <w:r>
-        <w:rPr>
-          <w:rFonts w:ascii="Courier New" w:eastAsia="Times New Roman" w:hAnsi="Courier New" w:cs="Courier New"/>
-          <w:color w:val="333333"/>
-          <w:sz w:val="20"/>
-          <w:szCs w:val="20"/>
-        </w:rPr>
-        <w:t xml:space="preserve"> client.py &lt;API Address&gt; &lt;optional! </w:t>
-      </w:r>
-      <w:proofErr w:type="spellStart"/>
-      <w:r>
-        <w:rPr>
-          <w:rFonts w:ascii="Courier New" w:eastAsia="Times New Roman" w:hAnsi="Courier New" w:cs="Courier New"/>
-          <w:color w:val="333333"/>
-          <w:sz w:val="20"/>
-          <w:szCs w:val="20"/>
-        </w:rPr>
-        <w:t>Bot</w:t>
-      </w:r>
-      <w:r>
-        <w:rPr>
-          <w:rFonts w:ascii="Courier New" w:eastAsia="Times New Roman" w:hAnsi="Courier New" w:cs="Courier New"/>
-          <w:color w:val="333333"/>
-          <w:sz w:val="20"/>
-          <w:szCs w:val="20"/>
-        </w:rPr>
-        <w:t>_</w:t>
-      </w:r>
-      <w:r>
-        <w:rPr>
-          <w:rFonts w:ascii="Courier New" w:eastAsia="Times New Roman" w:hAnsi="Courier New" w:cs="Courier New"/>
-          <w:color w:val="333333"/>
-          <w:sz w:val="20"/>
-          <w:szCs w:val="20"/>
-        </w:rPr>
-        <w:t>name</w:t>
-      </w:r>
-      <w:proofErr w:type="spellEnd"/>
-      <w:r>
-        <w:rPr>
-          <w:rFonts w:ascii="Courier New" w:eastAsia="Times New Roman" w:hAnsi="Courier New" w:cs="Courier New"/>
-          <w:color w:val="333333"/>
-          <w:sz w:val="20"/>
-          <w:szCs w:val="20"/>
-        </w:rPr>
-        <w:t>&gt;</w:t>
+          <w:lang w:eastAsia="en-SE"/>
+        </w:rPr>
+        <w:t>Runiing the game…</w:t>
       </w:r>
     </w:p>
     <w:p>
       <w:pPr>
         <w:rPr>
           <w:rFonts w:ascii="Trebuchet MS" w:hAnsi="Trebuchet MS"/>
-          <w:sz w:val="24"/>
-          <w:szCs w:val="24"/>
-        </w:rPr>
-      </w:pPr>
-      <w:r>
-        <w:rPr>
-          <w:rFonts w:ascii="Trebuchet MS" w:hAnsi="Trebuchet MS"/>
-          <w:sz w:val="24"/>
-          <w:szCs w:val="24"/>
-        </w:rPr>
-        <w:t xml:space="preserve">If you want to start as a user and type messages for </w:t>
-      </w:r>
-      <w:r>
-        <w:rPr>
-          <w:rFonts w:ascii="Trebuchet MS" w:hAnsi="Trebuchet MS"/>
-          <w:sz w:val="24"/>
-          <w:szCs w:val="24"/>
-        </w:rPr>
-        <w:t>yourself,</w:t>
-      </w:r>
-      <w:r>
-        <w:rPr>
-          <w:rFonts w:ascii="Trebuchet MS" w:hAnsi="Trebuchet MS"/>
-          <w:sz w:val="24"/>
-          <w:szCs w:val="24"/>
-        </w:rPr>
-        <w:t xml:space="preserve"> you leave out the Bot name field.</w:t>
-      </w:r>
+          <w:b/>
+          <w:bCs/>
+          <w:sz w:val="24"/>
+          <w:szCs w:val="24"/>
+        </w:rPr>
+      </w:pPr>
     </w:p>
     <w:p>
       <w:pPr>
@@ -498,9 +587,11 @@
           <w:sz w:val="24"/>
           <w:szCs w:val="24"/>
         </w:rPr>
-        <w:t>Example run:</w:t>
-      </w:r>
-      <w:r>
+        <w:t>Example images of run:</w:t>
+      </w:r>
+    </w:p>
+    <w:p>
+      <w:pPr>
         <w:rPr>
           <w:rFonts w:ascii="Trebuchet MS" w:hAnsi="Trebuchet MS"/>
           <w:b/>
@@ -508,19 +599,70 @@
           <w:sz w:val="24"/>
           <w:szCs w:val="24"/>
         </w:rPr>
+      </w:pPr>
+      <w:r>
+        <w:rPr>
+          <w:rFonts w:ascii="Trebuchet MS" w:hAnsi="Trebuchet MS"/>
+          <w:b/>
+          <w:bCs/>
+          <w:sz w:val="24"/>
+          <w:szCs w:val="24"/>
+        </w:rPr>
+        <w:t>Server:</w:t>
+      </w:r>
+      <w:r>
+        <w:rPr>
+          <w:rFonts w:ascii="Trebuchet MS" w:hAnsi="Trebuchet MS"/>
+          <w:b/>
+          <w:bCs/>
+          <w:sz w:val="24"/>
+          <w:szCs w:val="24"/>
+        </w:rPr>
         <w:br/>
       </w:r>
       <w:r>
         <w:rPr>
-          <w:rFonts w:ascii="Trebuchet MS" w:hAnsi="Trebuchet MS"/>
-          <w:sz w:val="24"/>
-          <w:szCs w:val="24"/>
-        </w:rPr>
-        <w:t>NOTE: Each command is run on a separate terminal</w:t>
+          <w:noProof/>
+        </w:rPr>
+        <w:drawing>
+          <wp:inline distT="0" distB="0" distL="0" distR="0" wp14:anchorId="69DA80A7" wp14:editId="2ACD6E52">
+            <wp:extent cx="5943600" cy="1298575"/>
+            <wp:effectExtent l="0" t="0" r="0" b="0"/>
+            <wp:docPr id="1" name="Picture 1"/>
+            <wp:cNvGraphicFramePr>
+              <a:graphicFrameLocks xmlns:a="http://schemas.openxmlformats.org/drawingml/2006/main" noChangeAspect="1"/>
+            </wp:cNvGraphicFramePr>
+            <a:graphic xmlns:a="http://schemas.openxmlformats.org/drawingml/2006/main">
+              <a:graphicData uri="http://schemas.openxmlformats.org/drawingml/2006/picture">
+                <pic:pic xmlns:pic="http://schemas.openxmlformats.org/drawingml/2006/picture">
+                  <pic:nvPicPr>
+                    <pic:cNvPr id="1" name=""/>
+                    <pic:cNvPicPr/>
+                  </pic:nvPicPr>
+                  <pic:blipFill>
+                    <a:blip r:embed="rId7"/>
+                    <a:stretch>
+                      <a:fillRect/>
+                    </a:stretch>
+                  </pic:blipFill>
+                  <pic:spPr>
+                    <a:xfrm>
+                      <a:off x="0" y="0"/>
+                      <a:ext cx="5943600" cy="1298575"/>
+                    </a:xfrm>
+                    <a:prstGeom prst="rect">
+                      <a:avLst/>
+                    </a:prstGeom>
+                  </pic:spPr>
+                </pic:pic>
+              </a:graphicData>
+            </a:graphic>
+          </wp:inline>
+        </w:drawing>
       </w:r>
     </w:p>
     <w:p>
-      <w:pPr>
+      <w:r>
         <w:rPr>
           <w:rFonts w:ascii="Trebuchet MS" w:hAnsi="Trebuchet MS"/>
           <w:b/>
@@ -528,31 +670,32 @@
           <w:sz w:val="24"/>
           <w:szCs w:val="24"/>
         </w:rPr>
-      </w:pPr>
-      <w:r>
-        <w:rPr>
-          <w:rFonts w:ascii="Courier New" w:eastAsia="Times New Roman" w:hAnsi="Courier New" w:cs="Courier New"/>
-          <w:color w:val="333333"/>
-        </w:rPr>
-        <w:t xml:space="preserve"># Starting the API server on </w:t>
-      </w:r>
-      <w:hyperlink r:id="rId7" w:history="1">
+        <w:lastRenderedPageBreak/>
+        <w:t>Client:</w:t>
+      </w:r>
+    </w:p>
+    <w:p>
+      <w:pPr>
+        <w:pStyle w:val="Caption"/>
+        <w:keepNext/>
+      </w:pPr>
+      <w:r>
+        <w:t xml:space="preserve">Figure </w:t>
+      </w:r>
+      <w:fldSimple w:instr=" SEQ Figure \* ARABIC ">
         <w:r>
           <w:rPr>
-            <w:rStyle w:val="Hyperlink"/>
-            <w:rFonts w:ascii="Courier New" w:eastAsia="Times New Roman" w:hAnsi="Courier New" w:cs="Courier New"/>
+            <w:noProof/>
           </w:rPr>
-          <w:t>http://127.0.0.1:5000/</w:t>
+          <w:t>1</w:t>
         </w:r>
-      </w:hyperlink>
-      <w:r>
-        <w:rPr>
-          <w:rFonts w:ascii="Courier New" w:eastAsia="Times New Roman" w:hAnsi="Courier New" w:cs="Courier New"/>
-          <w:color w:val="333333"/>
-        </w:rPr>
-        <w:t xml:space="preserve"> </w:t>
-      </w:r>
-      <w:r>
+      </w:fldSimple>
+      <w:r>
+        <w:t>: Start menu</w:t>
+      </w:r>
+    </w:p>
+    <w:p>
+      <w:pPr>
         <w:rPr>
           <w:rFonts w:ascii="Trebuchet MS" w:hAnsi="Trebuchet MS"/>
           <w:b/>
@@ -560,293 +703,150 @@
           <w:sz w:val="24"/>
           <w:szCs w:val="24"/>
         </w:rPr>
-        <w:br/>
-      </w:r>
-      <w:proofErr w:type="spellStart"/>
-      <w:r>
-        <w:rPr>
-          <w:rFonts w:ascii="Courier New" w:eastAsia="Times New Roman" w:hAnsi="Courier New" w:cs="Courier New"/>
-          <w:color w:val="333333"/>
-        </w:rPr>
-        <w:t>p</w:t>
-      </w:r>
-      <w:r>
-        <w:rPr>
-          <w:rFonts w:ascii="Courier New" w:eastAsia="Times New Roman" w:hAnsi="Courier New" w:cs="Courier New"/>
-          <w:color w:val="333333"/>
-        </w:rPr>
-        <w:t>y</w:t>
-      </w:r>
-      <w:proofErr w:type="spellEnd"/>
-      <w:r>
-        <w:rPr>
-          <w:rFonts w:ascii="Courier New" w:eastAsia="Times New Roman" w:hAnsi="Courier New" w:cs="Courier New"/>
-          <w:color w:val="333333"/>
-        </w:rPr>
-        <w:t xml:space="preserve"> </w:t>
-      </w:r>
-      <w:r>
-        <w:rPr>
-          <w:rFonts w:ascii="Courier New" w:eastAsia="Times New Roman" w:hAnsi="Courier New" w:cs="Courier New"/>
-          <w:color w:val="333333"/>
-        </w:rPr>
-        <w:t>api.py</w:t>
-      </w:r>
-      <w:r>
-        <w:rPr>
-          <w:rFonts w:ascii="Courier New" w:eastAsia="Times New Roman" w:hAnsi="Courier New" w:cs="Courier New"/>
-          <w:color w:val="333333"/>
-        </w:rPr>
-        <w:br/>
-      </w:r>
-      <w:r>
-        <w:rPr>
-          <w:rFonts w:ascii="Courier New" w:eastAsia="Times New Roman" w:hAnsi="Courier New" w:cs="Courier New"/>
-          <w:color w:val="333333"/>
-        </w:rPr>
-        <w:br/>
-        <w:t># Starting one client instance as a user not bot</w:t>
-      </w:r>
-      <w:r>
-        <w:rPr>
-          <w:rFonts w:ascii="Courier New" w:eastAsia="Times New Roman" w:hAnsi="Courier New" w:cs="Courier New"/>
-          <w:color w:val="333333"/>
-        </w:rPr>
-        <w:br/>
-      </w:r>
-      <w:proofErr w:type="spellStart"/>
-      <w:r>
-        <w:rPr>
-          <w:rFonts w:ascii="Courier New" w:eastAsia="Times New Roman" w:hAnsi="Courier New" w:cs="Courier New"/>
-          <w:color w:val="333333"/>
-        </w:rPr>
-        <w:t>py</w:t>
-      </w:r>
-      <w:proofErr w:type="spellEnd"/>
-      <w:r>
-        <w:rPr>
-          <w:rFonts w:ascii="Courier New" w:eastAsia="Times New Roman" w:hAnsi="Courier New" w:cs="Courier New"/>
-          <w:color w:val="333333"/>
-        </w:rPr>
-        <w:t xml:space="preserve"> client.py </w:t>
-      </w:r>
-      <w:hyperlink r:id="rId8" w:history="1">
+      </w:pPr>
+      <w:r>
+        <w:rPr>
+          <w:rFonts w:ascii="Trebuchet MS" w:hAnsi="Trebuchet MS"/>
+          <w:b/>
+          <w:bCs/>
+          <w:sz w:val="24"/>
+          <w:szCs w:val="24"/>
+        </w:rPr>
+        <w:drawing>
+          <wp:inline distT="0" distB="0" distL="0" distR="0" wp14:anchorId="13679FAD" wp14:editId="3D469F44">
+            <wp:extent cx="4029075" cy="2358905"/>
+            <wp:effectExtent l="0" t="0" r="0" b="0"/>
+            <wp:docPr id="2" name="Picture 2"/>
+            <wp:cNvGraphicFramePr>
+              <a:graphicFrameLocks xmlns:a="http://schemas.openxmlformats.org/drawingml/2006/main" noChangeAspect="1"/>
+            </wp:cNvGraphicFramePr>
+            <a:graphic xmlns:a="http://schemas.openxmlformats.org/drawingml/2006/main">
+              <a:graphicData uri="http://schemas.openxmlformats.org/drawingml/2006/picture">
+                <pic:pic xmlns:pic="http://schemas.openxmlformats.org/drawingml/2006/picture">
+                  <pic:nvPicPr>
+                    <pic:cNvPr id="1" name=""/>
+                    <pic:cNvPicPr/>
+                  </pic:nvPicPr>
+                  <pic:blipFill>
+                    <a:blip r:embed="rId8"/>
+                    <a:stretch>
+                      <a:fillRect/>
+                    </a:stretch>
+                  </pic:blipFill>
+                  <pic:spPr>
+                    <a:xfrm>
+                      <a:off x="0" y="0"/>
+                      <a:ext cx="4062912" cy="2378715"/>
+                    </a:xfrm>
+                    <a:prstGeom prst="rect">
+                      <a:avLst/>
+                    </a:prstGeom>
+                  </pic:spPr>
+                </pic:pic>
+              </a:graphicData>
+            </a:graphic>
+          </wp:inline>
+        </w:drawing>
+      </w:r>
+    </w:p>
+    <w:p>
+      <w:pPr>
+        <w:pStyle w:val="Caption"/>
+        <w:keepNext/>
+      </w:pPr>
+      <w:r>
+        <w:t xml:space="preserve">Figure </w:t>
+      </w:r>
+      <w:fldSimple w:instr=" SEQ Figure \* ARABIC ">
         <w:r>
           <w:rPr>
-            <w:rStyle w:val="Hyperlink"/>
-            <w:rFonts w:ascii="Courier New" w:eastAsia="Times New Roman" w:hAnsi="Courier New" w:cs="Courier New"/>
+            <w:noProof/>
           </w:rPr>
-          <w:t>http://127.0.0.1:5000/</w:t>
+          <w:t>2</w:t>
         </w:r>
-      </w:hyperlink>
+      </w:fldSimple>
+      <w:r>
+        <w:t>: Whilst in a game session</w:t>
+      </w:r>
     </w:p>
     <w:p>
       <w:pPr>
-        <w:rPr>
-          <w:rFonts w:ascii="Courier New" w:eastAsia="Times New Roman" w:hAnsi="Courier New" w:cs="Courier New"/>
-          <w:color w:val="333333"/>
-        </w:rPr>
-      </w:pPr>
-      <w:r>
-        <w:rPr>
-          <w:rFonts w:ascii="Courier New" w:eastAsia="Times New Roman" w:hAnsi="Courier New" w:cs="Courier New"/>
-          <w:color w:val="333333"/>
-        </w:rPr>
-        <w:t># Starting instances of the 4 bots</w:t>
-      </w:r>
-      <w:r>
-        <w:rPr>
-          <w:rFonts w:ascii="Courier New" w:eastAsia="Times New Roman" w:hAnsi="Courier New" w:cs="Courier New"/>
-          <w:color w:val="333333"/>
-        </w:rPr>
-        <w:br/>
-      </w:r>
-      <w:proofErr w:type="spellStart"/>
-      <w:r>
-        <w:rPr>
-          <w:rFonts w:ascii="Courier New" w:eastAsia="Times New Roman" w:hAnsi="Courier New" w:cs="Courier New"/>
-          <w:color w:val="333333"/>
-        </w:rPr>
-        <w:t>py</w:t>
-      </w:r>
-      <w:proofErr w:type="spellEnd"/>
-      <w:r>
-        <w:rPr>
-          <w:rFonts w:ascii="Courier New" w:eastAsia="Times New Roman" w:hAnsi="Courier New" w:cs="Courier New"/>
-          <w:color w:val="333333"/>
-        </w:rPr>
-        <w:t xml:space="preserve"> client.py </w:t>
-      </w:r>
-      <w:hyperlink r:id="rId9" w:history="1">
+        <w:spacing w:before="240"/>
+        <w:rPr>
+          <w:rFonts w:ascii="Trebuchet MS" w:hAnsi="Trebuchet MS"/>
+          <w:b/>
+          <w:bCs/>
+          <w:sz w:val="24"/>
+          <w:szCs w:val="24"/>
+        </w:rPr>
+      </w:pPr>
+      <w:r>
+        <w:rPr>
+          <w:rFonts w:ascii="Trebuchet MS" w:hAnsi="Trebuchet MS"/>
+          <w:b/>
+          <w:bCs/>
+          <w:sz w:val="24"/>
+          <w:szCs w:val="24"/>
+        </w:rPr>
+        <w:drawing>
+          <wp:inline distT="0" distB="0" distL="0" distR="0" wp14:anchorId="4B88274A" wp14:editId="0AAFC4A4">
+            <wp:extent cx="4010025" cy="2347749"/>
+            <wp:effectExtent l="0" t="0" r="0" b="0"/>
+            <wp:docPr id="4" name="Picture 4"/>
+            <wp:cNvGraphicFramePr>
+              <a:graphicFrameLocks xmlns:a="http://schemas.openxmlformats.org/drawingml/2006/main" noChangeAspect="1"/>
+            </wp:cNvGraphicFramePr>
+            <a:graphic xmlns:a="http://schemas.openxmlformats.org/drawingml/2006/main">
+              <a:graphicData uri="http://schemas.openxmlformats.org/drawingml/2006/picture">
+                <pic:pic xmlns:pic="http://schemas.openxmlformats.org/drawingml/2006/picture">
+                  <pic:nvPicPr>
+                    <pic:cNvPr id="1" name=""/>
+                    <pic:cNvPicPr/>
+                  </pic:nvPicPr>
+                  <pic:blipFill>
+                    <a:blip r:embed="rId9"/>
+                    <a:stretch>
+                      <a:fillRect/>
+                    </a:stretch>
+                  </pic:blipFill>
+                  <pic:spPr>
+                    <a:xfrm>
+                      <a:off x="0" y="0"/>
+                      <a:ext cx="4063861" cy="2379268"/>
+                    </a:xfrm>
+                    <a:prstGeom prst="rect">
+                      <a:avLst/>
+                    </a:prstGeom>
+                  </pic:spPr>
+                </pic:pic>
+              </a:graphicData>
+            </a:graphic>
+          </wp:inline>
+        </w:drawing>
+      </w:r>
+    </w:p>
+    <w:p>
+      <w:pPr>
+        <w:pStyle w:val="Caption"/>
+        <w:keepNext/>
+      </w:pPr>
+      <w:r>
+        <w:t xml:space="preserve">Figure </w:t>
+      </w:r>
+      <w:fldSimple w:instr=" SEQ Figure \* ARABIC ">
         <w:r>
           <w:rPr>
-            <w:rStyle w:val="Hyperlink"/>
-            <w:rFonts w:ascii="Courier New" w:eastAsia="Times New Roman" w:hAnsi="Courier New" w:cs="Courier New"/>
+            <w:noProof/>
           </w:rPr>
-          <w:t>http://127.0.0.1:5000/</w:t>
+          <w:t>3</w:t>
         </w:r>
-      </w:hyperlink>
-      <w:r>
-        <w:rPr>
-          <w:rFonts w:ascii="Courier New" w:eastAsia="Times New Roman" w:hAnsi="Courier New" w:cs="Courier New"/>
-          <w:color w:val="333333"/>
-        </w:rPr>
-        <w:t xml:space="preserve"> </w:t>
-      </w:r>
-      <w:proofErr w:type="spellStart"/>
-      <w:r>
-        <w:rPr>
-          <w:rFonts w:ascii="Courier New" w:eastAsia="Times New Roman" w:hAnsi="Courier New" w:cs="Courier New"/>
-          <w:color w:val="333333"/>
-        </w:rPr>
-        <w:t>Bot_Tobias</w:t>
-      </w:r>
-      <w:proofErr w:type="spellEnd"/>
-      <w:r>
-        <w:rPr>
-          <w:rFonts w:ascii="Courier New" w:eastAsia="Times New Roman" w:hAnsi="Courier New" w:cs="Courier New"/>
-          <w:color w:val="333333"/>
-        </w:rPr>
-        <w:br/>
-      </w:r>
-      <w:proofErr w:type="spellStart"/>
-      <w:r>
-        <w:rPr>
-          <w:rFonts w:ascii="Courier New" w:eastAsia="Times New Roman" w:hAnsi="Courier New" w:cs="Courier New"/>
-          <w:color w:val="333333"/>
-        </w:rPr>
-        <w:t>py</w:t>
-      </w:r>
-      <w:proofErr w:type="spellEnd"/>
-      <w:r>
-        <w:rPr>
-          <w:rFonts w:ascii="Courier New" w:eastAsia="Times New Roman" w:hAnsi="Courier New" w:cs="Courier New"/>
-          <w:color w:val="333333"/>
-        </w:rPr>
-        <w:t xml:space="preserve"> client.py </w:t>
-      </w:r>
-      <w:hyperlink r:id="rId10" w:history="1">
-        <w:r>
-          <w:rPr>
-            <w:rStyle w:val="Hyperlink"/>
-            <w:rFonts w:ascii="Courier New" w:eastAsia="Times New Roman" w:hAnsi="Courier New" w:cs="Courier New"/>
-          </w:rPr>
-          <w:t>http://127.0.0.1:5000/</w:t>
-        </w:r>
-      </w:hyperlink>
-      <w:r>
-        <w:rPr>
-          <w:rFonts w:ascii="Courier New" w:eastAsia="Times New Roman" w:hAnsi="Courier New" w:cs="Courier New"/>
-          <w:color w:val="333333"/>
-        </w:rPr>
-        <w:t xml:space="preserve"> </w:t>
-      </w:r>
-      <w:proofErr w:type="spellStart"/>
-      <w:r>
-        <w:rPr>
-          <w:rFonts w:ascii="Courier New" w:eastAsia="Times New Roman" w:hAnsi="Courier New" w:cs="Courier New"/>
-          <w:color w:val="333333"/>
-        </w:rPr>
-        <w:t>Bot_William</w:t>
-      </w:r>
-      <w:proofErr w:type="spellEnd"/>
-      <w:r>
-        <w:rPr>
-          <w:rFonts w:ascii="Courier New" w:eastAsia="Times New Roman" w:hAnsi="Courier New" w:cs="Courier New"/>
-          <w:color w:val="333333"/>
-        </w:rPr>
-        <w:br/>
-      </w:r>
-      <w:proofErr w:type="spellStart"/>
-      <w:r>
-        <w:rPr>
-          <w:rFonts w:ascii="Courier New" w:eastAsia="Times New Roman" w:hAnsi="Courier New" w:cs="Courier New"/>
-          <w:color w:val="333333"/>
-        </w:rPr>
-        <w:t>py</w:t>
-      </w:r>
-      <w:proofErr w:type="spellEnd"/>
-      <w:r>
-        <w:rPr>
-          <w:rFonts w:ascii="Courier New" w:eastAsia="Times New Roman" w:hAnsi="Courier New" w:cs="Courier New"/>
-          <w:color w:val="333333"/>
-        </w:rPr>
-        <w:t xml:space="preserve"> client.py </w:t>
-      </w:r>
-      <w:hyperlink r:id="rId11" w:history="1">
-        <w:r>
-          <w:rPr>
-            <w:rStyle w:val="Hyperlink"/>
-            <w:rFonts w:ascii="Courier New" w:eastAsia="Times New Roman" w:hAnsi="Courier New" w:cs="Courier New"/>
-          </w:rPr>
-          <w:t>http://127.0.0.1:5000/</w:t>
-        </w:r>
-      </w:hyperlink>
-      <w:r>
-        <w:rPr>
-          <w:rFonts w:ascii="Courier New" w:eastAsia="Times New Roman" w:hAnsi="Courier New" w:cs="Courier New"/>
-          <w:color w:val="333333"/>
-        </w:rPr>
-        <w:t xml:space="preserve"> </w:t>
-      </w:r>
-      <w:proofErr w:type="spellStart"/>
-      <w:r>
-        <w:rPr>
-          <w:rFonts w:ascii="Courier New" w:eastAsia="Times New Roman" w:hAnsi="Courier New" w:cs="Courier New"/>
-          <w:color w:val="333333"/>
-        </w:rPr>
-        <w:t>Bot_Adrian</w:t>
-      </w:r>
-      <w:proofErr w:type="spellEnd"/>
-      <w:r>
-        <w:rPr>
-          <w:rFonts w:ascii="Courier New" w:eastAsia="Times New Roman" w:hAnsi="Courier New" w:cs="Courier New"/>
-          <w:color w:val="333333"/>
-        </w:rPr>
-        <w:br/>
-      </w:r>
-      <w:proofErr w:type="spellStart"/>
-      <w:r>
-        <w:rPr>
-          <w:rFonts w:ascii="Courier New" w:eastAsia="Times New Roman" w:hAnsi="Courier New" w:cs="Courier New"/>
-          <w:color w:val="333333"/>
-        </w:rPr>
-        <w:t>py</w:t>
-      </w:r>
-      <w:proofErr w:type="spellEnd"/>
-      <w:r>
-        <w:rPr>
-          <w:rFonts w:ascii="Courier New" w:eastAsia="Times New Roman" w:hAnsi="Courier New" w:cs="Courier New"/>
-          <w:color w:val="333333"/>
-        </w:rPr>
-        <w:t xml:space="preserve"> client.py </w:t>
-      </w:r>
-      <w:hyperlink r:id="rId12" w:history="1">
-        <w:r>
-          <w:rPr>
-            <w:rStyle w:val="Hyperlink"/>
-            <w:rFonts w:ascii="Courier New" w:eastAsia="Times New Roman" w:hAnsi="Courier New" w:cs="Courier New"/>
-          </w:rPr>
-          <w:t>http://127.0.0.1:5000/</w:t>
-        </w:r>
-      </w:hyperlink>
-      <w:r>
-        <w:rPr>
-          <w:rFonts w:ascii="Courier New" w:eastAsia="Times New Roman" w:hAnsi="Courier New" w:cs="Courier New"/>
-          <w:color w:val="333333"/>
-        </w:rPr>
-        <w:t xml:space="preserve"> </w:t>
-      </w:r>
-      <w:proofErr w:type="spellStart"/>
-      <w:r>
-        <w:rPr>
-          <w:rFonts w:ascii="Courier New" w:eastAsia="Times New Roman" w:hAnsi="Courier New" w:cs="Courier New"/>
-          <w:color w:val="333333"/>
-        </w:rPr>
-        <w:t>Bot_Eirik</w:t>
-      </w:r>
-      <w:proofErr w:type="spellEnd"/>
-      <w:r>
+      </w:fldSimple>
+      <w:r>
+        <w:t>: End of a session</w:t>
+      </w:r>
+    </w:p>
+    <w:p>
+      <w:pPr>
         <w:rPr>
           <w:rFonts w:ascii="Trebuchet MS" w:hAnsi="Trebuchet MS"/>
           <w:b/>
@@ -854,7 +854,52 @@
           <w:sz w:val="28"/>
           <w:szCs w:val="28"/>
         </w:rPr>
-        <w:br w:type="page"/>
+      </w:pPr>
+      <w:r>
+        <w:rPr>
+          <w:noProof/>
+        </w:rPr>
+        <w:drawing>
+          <wp:inline distT="0" distB="0" distL="0" distR="0" wp14:anchorId="603003BA" wp14:editId="6F10E92C">
+            <wp:extent cx="1290245" cy="1971675"/>
+            <wp:effectExtent l="0" t="0" r="0" b="0"/>
+            <wp:docPr id="5" name="Picture 5"/>
+            <wp:cNvGraphicFramePr>
+              <a:graphicFrameLocks xmlns:a="http://schemas.openxmlformats.org/drawingml/2006/main" noChangeAspect="1"/>
+            </wp:cNvGraphicFramePr>
+            <a:graphic xmlns:a="http://schemas.openxmlformats.org/drawingml/2006/main">
+              <a:graphicData uri="http://schemas.openxmlformats.org/drawingml/2006/picture">
+                <pic:pic xmlns:pic="http://schemas.openxmlformats.org/drawingml/2006/picture">
+                  <pic:nvPicPr>
+                    <pic:cNvPr id="1" name=""/>
+                    <pic:cNvPicPr/>
+                  </pic:nvPicPr>
+                  <pic:blipFill>
+                    <a:blip r:embed="rId10">
+                      <a:extLst>
+                        <a:ext uri="{28A0092B-C50C-407E-A947-70E740481C1C}">
+                          <a14:useLocalDpi xmlns:a14="http://schemas.microsoft.com/office/drawing/2010/main" val="0"/>
+                        </a:ext>
+                      </a:extLst>
+                    </a:blip>
+                    <a:stretch>
+                      <a:fillRect/>
+                    </a:stretch>
+                  </pic:blipFill>
+                  <pic:spPr>
+                    <a:xfrm>
+                      <a:off x="0" y="0"/>
+                      <a:ext cx="1293214" cy="1976212"/>
+                    </a:xfrm>
+                    <a:prstGeom prst="rect">
+                      <a:avLst/>
+                    </a:prstGeom>
+                  </pic:spPr>
+                </pic:pic>
+              </a:graphicData>
+            </a:graphic>
+          </wp:inline>
+        </w:drawing>
       </w:r>
     </w:p>
     <w:p>
@@ -896,10 +941,428 @@
         </w:rPr>
         <w:br/>
       </w:r>
+      <w:r>
+        <w:rPr>
+          <w:rFonts w:ascii="Trebuchet MS" w:hAnsi="Trebuchet MS"/>
+          <w:sz w:val="24"/>
+          <w:szCs w:val="24"/>
+        </w:rPr>
+        <w:t xml:space="preserve">The game supports bots. To play as a bot you </w:t>
+      </w:r>
+      <w:r>
+        <w:rPr>
+          <w:rFonts w:ascii="Trebuchet MS" w:hAnsi="Trebuchet MS"/>
+          <w:sz w:val="24"/>
+          <w:szCs w:val="24"/>
+        </w:rPr>
+        <w:t>must</w:t>
+      </w:r>
+      <w:r>
+        <w:rPr>
+          <w:rFonts w:ascii="Trebuchet MS" w:hAnsi="Trebuchet MS"/>
+          <w:sz w:val="24"/>
+          <w:szCs w:val="24"/>
+        </w:rPr>
+        <w:t xml:space="preserve"> tick off a checkbox on the menu titled: “Run as bot”</w:t>
+      </w:r>
+      <w:r>
+        <w:rPr>
+          <w:rFonts w:ascii="Trebuchet MS" w:hAnsi="Trebuchet MS"/>
+          <w:sz w:val="24"/>
+          <w:szCs w:val="24"/>
+        </w:rPr>
+        <w:t>. Once that is done, input the name and start the game as normal.</w:t>
+      </w:r>
+    </w:p>
+    <w:p>
+      <w:pPr>
+        <w:rPr>
+          <w:rFonts w:ascii="Trebuchet MS" w:hAnsi="Trebuchet MS"/>
+          <w:sz w:val="24"/>
+          <w:szCs w:val="24"/>
+        </w:rPr>
+      </w:pPr>
+      <w:r>
+        <w:rPr>
+          <w:rFonts w:ascii="Trebuchet MS" w:hAnsi="Trebuchet MS"/>
+          <w:b/>
+          <w:bCs/>
+          <w:sz w:val="24"/>
+          <w:szCs w:val="24"/>
+        </w:rPr>
+        <w:t>Algorithm</w:t>
+      </w:r>
+      <w:r>
+        <w:rPr>
+          <w:rFonts w:ascii="Trebuchet MS" w:hAnsi="Trebuchet MS"/>
+          <w:sz w:val="24"/>
+          <w:szCs w:val="24"/>
+        </w:rPr>
+        <w:br/>
+      </w:r>
+      <w:r>
+        <w:rPr>
+          <w:rFonts w:ascii="Trebuchet MS" w:hAnsi="Trebuchet MS"/>
+          <w:sz w:val="24"/>
+          <w:szCs w:val="24"/>
+        </w:rPr>
+        <w:t xml:space="preserve">The </w:t>
+      </w:r>
+      <w:r>
+        <w:rPr>
+          <w:rFonts w:ascii="Trebuchet MS" w:hAnsi="Trebuchet MS"/>
+          <w:sz w:val="24"/>
+          <w:szCs w:val="24"/>
+        </w:rPr>
+        <w:t>bots use the A* search algorithm</w:t>
+      </w:r>
+      <w:r>
+        <w:rPr>
+          <w:rFonts w:ascii="Trebuchet MS" w:hAnsi="Trebuchet MS"/>
+          <w:sz w:val="24"/>
+          <w:szCs w:val="24"/>
+        </w:rPr>
+        <w:t>.</w:t>
+      </w:r>
+      <w:r>
+        <w:rPr>
+          <w:rFonts w:ascii="Trebuchet MS" w:hAnsi="Trebuchet MS"/>
+          <w:sz w:val="24"/>
+          <w:szCs w:val="24"/>
+        </w:rPr>
+        <w:br/>
+      </w:r>
+      <w:r>
+        <w:rPr>
+          <w:rFonts w:ascii="Trebuchet MS" w:hAnsi="Trebuchet MS"/>
+          <w:sz w:val="24"/>
+          <w:szCs w:val="24"/>
+        </w:rPr>
+        <w:t>First</w:t>
+      </w:r>
+      <w:r>
+        <w:rPr>
+          <w:rFonts w:ascii="Trebuchet MS" w:hAnsi="Trebuchet MS"/>
+          <w:sz w:val="24"/>
+          <w:szCs w:val="24"/>
+        </w:rPr>
+        <w:t>ly</w:t>
+      </w:r>
+      <w:r>
+        <w:rPr>
+          <w:rFonts w:ascii="Trebuchet MS" w:hAnsi="Trebuchet MS"/>
+          <w:sz w:val="24"/>
+          <w:szCs w:val="24"/>
+        </w:rPr>
+        <w:t xml:space="preserve"> it has information on all the fruits on the board.</w:t>
+      </w:r>
+      <w:r>
+        <w:rPr>
+          <w:rFonts w:ascii="Trebuchet MS" w:hAnsi="Trebuchet MS"/>
+          <w:sz w:val="24"/>
+          <w:szCs w:val="24"/>
+        </w:rPr>
+        <w:t xml:space="preserve"> It compares each fruit </w:t>
+      </w:r>
+      <w:r>
+        <w:rPr>
+          <w:rFonts w:ascii="Trebuchet MS" w:hAnsi="Trebuchet MS"/>
+          <w:sz w:val="24"/>
+          <w:szCs w:val="24"/>
+        </w:rPr>
+        <w:t>by the distance between its head and the fruit</w:t>
+      </w:r>
+      <w:r>
+        <w:rPr>
+          <w:rFonts w:ascii="Trebuchet MS" w:hAnsi="Trebuchet MS"/>
+          <w:sz w:val="24"/>
+          <w:szCs w:val="24"/>
+        </w:rPr>
+        <w:t>:</w:t>
+      </w:r>
+    </w:p>
+    <w:p>
+      <w:pPr>
+        <w:ind w:firstLine="720"/>
+        <w:rPr>
+          <w:rFonts w:ascii="Trebuchet MS" w:hAnsi="Trebuchet MS"/>
+          <w:sz w:val="24"/>
+          <w:szCs w:val="24"/>
+          <w:lang w:val="en-SE"/>
+        </w:rPr>
+      </w:pPr>
+      <w:r>
+        <w:rPr>
+          <w:rFonts w:ascii="Trebuchet MS" w:hAnsi="Trebuchet MS"/>
+          <w:sz w:val="24"/>
+          <w:szCs w:val="24"/>
+          <w:lang w:val="en-SE"/>
+        </w:rPr>
+        <w:t>abs(p1[0] - p2[0]) + abs(p1[1] - p2[1])</w:t>
+      </w:r>
+    </w:p>
+    <w:p>
+      <w:pPr>
+        <w:rPr>
+          <w:rFonts w:ascii="Trebuchet MS" w:hAnsi="Trebuchet MS"/>
+          <w:sz w:val="24"/>
+          <w:szCs w:val="24"/>
+        </w:rPr>
+      </w:pPr>
+      <w:r>
+        <w:rPr>
+          <w:rFonts w:ascii="Trebuchet MS" w:hAnsi="Trebuchet MS"/>
+          <w:sz w:val="24"/>
+          <w:szCs w:val="24"/>
+        </w:rPr>
+        <w:t>W</w:t>
+      </w:r>
+      <w:r>
+        <w:rPr>
+          <w:rFonts w:ascii="Trebuchet MS" w:hAnsi="Trebuchet MS"/>
+          <w:sz w:val="24"/>
+          <w:szCs w:val="24"/>
+        </w:rPr>
+        <w:t>here p stands for point, and [0] for x, [1] for y, in a point (x, y)</w:t>
+      </w:r>
+      <w:r>
+        <w:rPr>
+          <w:rFonts w:ascii="Trebuchet MS" w:hAnsi="Trebuchet MS"/>
+          <w:sz w:val="24"/>
+          <w:szCs w:val="24"/>
+        </w:rPr>
+        <w:br/>
+      </w:r>
+      <w:r>
+        <w:rPr>
+          <w:rFonts w:ascii="Trebuchet MS" w:hAnsi="Trebuchet MS"/>
+          <w:sz w:val="24"/>
+          <w:szCs w:val="24"/>
+        </w:rPr>
+        <w:t xml:space="preserve">After it has chosen the closest fruit possible it starts calculating the </w:t>
+      </w:r>
+      <w:r>
+        <w:rPr>
+          <w:rFonts w:ascii="Trebuchet MS" w:hAnsi="Trebuchet MS"/>
+          <w:sz w:val="24"/>
+          <w:szCs w:val="24"/>
+        </w:rPr>
+        <w:t>path.</w:t>
+      </w:r>
+    </w:p>
+    <w:p>
+      <w:pPr>
+        <w:rPr>
+          <w:rFonts w:ascii="Trebuchet MS" w:hAnsi="Trebuchet MS"/>
+          <w:sz w:val="24"/>
+          <w:szCs w:val="24"/>
+        </w:rPr>
+      </w:pPr>
+      <w:r>
+        <w:rPr>
+          <w:rFonts w:ascii="Trebuchet MS" w:hAnsi="Trebuchet MS"/>
+          <w:sz w:val="24"/>
+          <w:szCs w:val="24"/>
+        </w:rPr>
+        <w:t>The bot treats every tile on the board as a node, using a linked list.</w:t>
+      </w:r>
+      <w:r>
+        <w:rPr>
+          <w:rFonts w:ascii="Trebuchet MS" w:hAnsi="Trebuchet MS"/>
+          <w:sz w:val="24"/>
+          <w:szCs w:val="24"/>
+        </w:rPr>
+        <w:t xml:space="preserve"> </w:t>
+      </w:r>
+      <w:r>
+        <w:rPr>
+          <w:rFonts w:ascii="Trebuchet MS" w:hAnsi="Trebuchet MS"/>
+          <w:sz w:val="24"/>
+          <w:szCs w:val="24"/>
+        </w:rPr>
+        <w:t>Similarly,</w:t>
+      </w:r>
+      <w:r>
+        <w:rPr>
+          <w:rFonts w:ascii="Trebuchet MS" w:hAnsi="Trebuchet MS"/>
+          <w:sz w:val="24"/>
+          <w:szCs w:val="24"/>
+        </w:rPr>
+        <w:t xml:space="preserve"> to Dijkstra’s Algorithm</w:t>
+      </w:r>
+      <w:r>
+        <w:rPr>
+          <w:rFonts w:ascii="Trebuchet MS" w:hAnsi="Trebuchet MS"/>
+          <w:sz w:val="24"/>
+          <w:szCs w:val="24"/>
+        </w:rPr>
+        <w:t xml:space="preserve"> it compares each path possible by the weight of the distance. </w:t>
+      </w:r>
+      <w:r>
+        <w:rPr>
+          <w:rFonts w:ascii="Trebuchet MS" w:hAnsi="Trebuchet MS"/>
+          <w:sz w:val="24"/>
+          <w:szCs w:val="24"/>
+        </w:rPr>
+        <w:t>However,</w:t>
+      </w:r>
+      <w:r>
+        <w:rPr>
+          <w:rFonts w:ascii="Trebuchet MS" w:hAnsi="Trebuchet MS"/>
+          <w:sz w:val="24"/>
+          <w:szCs w:val="24"/>
+        </w:rPr>
+        <w:t xml:space="preserve"> since each node is part of a grid, we can assume that the weight is </w:t>
+      </w:r>
+      <w:r>
+        <w:rPr>
+          <w:rFonts w:ascii="Trebuchet MS" w:hAnsi="Trebuchet MS"/>
+          <w:sz w:val="24"/>
+          <w:szCs w:val="24"/>
+        </w:rPr>
+        <w:t xml:space="preserve">exactly 1. </w:t>
+      </w:r>
+      <w:r>
+        <w:rPr>
+          <w:rFonts w:ascii="Trebuchet MS" w:hAnsi="Trebuchet MS"/>
+          <w:sz w:val="24"/>
+          <w:szCs w:val="24"/>
+        </w:rPr>
+        <w:t xml:space="preserve">Using this knowledge, we compare each </w:t>
+      </w:r>
+      <w:r>
+        <w:rPr>
+          <w:rFonts w:ascii="Trebuchet MS" w:hAnsi="Trebuchet MS"/>
+          <w:sz w:val="24"/>
+          <w:szCs w:val="24"/>
+        </w:rPr>
+        <w:t>neighbor to the snake head using this formula:</w:t>
+      </w:r>
+      <w:r>
+        <w:rPr>
+          <w:rFonts w:ascii="Trebuchet MS" w:hAnsi="Trebuchet MS"/>
+          <w:sz w:val="24"/>
+          <w:szCs w:val="24"/>
+        </w:rPr>
+        <w:br/>
+      </w:r>
+      <w:r>
+        <w:rPr>
+          <w:rFonts w:ascii="Trebuchet MS" w:hAnsi="Trebuchet MS"/>
+          <w:sz w:val="24"/>
+          <w:szCs w:val="24"/>
+        </w:rPr>
+        <w:tab/>
+      </w:r>
+      <w:r>
+        <w:rPr>
+          <w:rFonts w:ascii="Trebuchet MS" w:hAnsi="Trebuchet MS"/>
+          <w:sz w:val="24"/>
+          <w:szCs w:val="24"/>
+        </w:rPr>
+        <w:t>f(n) = g(n) + h(n)</w:t>
+      </w:r>
+      <w:r>
+        <w:rPr>
+          <w:rFonts w:ascii="Trebuchet MS" w:hAnsi="Trebuchet MS"/>
+          <w:sz w:val="24"/>
+          <w:szCs w:val="24"/>
+        </w:rPr>
+        <w:br/>
+        <w:t>g(n) is the weight between the node and the head, while h(n) is the distance between the new point and the fruit closest to the snake head.</w:t>
+      </w:r>
+      <w:r>
+        <w:rPr>
+          <w:rFonts w:ascii="Trebuchet MS" w:hAnsi="Trebuchet MS"/>
+          <w:sz w:val="24"/>
+          <w:szCs w:val="24"/>
+        </w:rPr>
+        <w:t xml:space="preserve"> What this does is, if the neighboring node </w:t>
+      </w:r>
+      <w:r>
+        <w:rPr>
+          <w:rFonts w:ascii="Trebuchet MS" w:hAnsi="Trebuchet MS"/>
+          <w:sz w:val="24"/>
+          <w:szCs w:val="24"/>
+        </w:rPr>
+        <w:t>we are</w:t>
+      </w:r>
+      <w:r>
+        <w:rPr>
+          <w:rFonts w:ascii="Trebuchet MS" w:hAnsi="Trebuchet MS"/>
+          <w:sz w:val="24"/>
+          <w:szCs w:val="24"/>
+        </w:rPr>
+        <w:t xml:space="preserve"> testing is further away from</w:t>
+      </w:r>
+      <w:r>
+        <w:rPr>
+          <w:rFonts w:ascii="Trebuchet MS" w:hAnsi="Trebuchet MS"/>
+          <w:sz w:val="24"/>
+          <w:szCs w:val="24"/>
+        </w:rPr>
+        <w:t xml:space="preserve"> the point than</w:t>
+      </w:r>
+      <w:r>
+        <w:rPr>
+          <w:rFonts w:ascii="Trebuchet MS" w:hAnsi="Trebuchet MS"/>
+          <w:sz w:val="24"/>
+          <w:szCs w:val="24"/>
+        </w:rPr>
+        <w:t xml:space="preserve"> the other neighboring nodes, we can safely throw it away knowing that it does not contain the fastest path.</w:t>
+      </w:r>
+      <w:r>
+        <w:rPr>
+          <w:rFonts w:ascii="Trebuchet MS" w:hAnsi="Trebuchet MS"/>
+          <w:sz w:val="24"/>
+          <w:szCs w:val="24"/>
+        </w:rPr>
+        <w:t xml:space="preserve"> After finding the closest node, first it assigns the node we came from as a parent then it recursively checks its neighbors until finally reaching the fruit. </w:t>
+      </w:r>
+      <w:r>
+        <w:rPr>
+          <w:rFonts w:ascii="Trebuchet MS" w:hAnsi="Trebuchet MS"/>
+          <w:sz w:val="24"/>
+          <w:szCs w:val="24"/>
+        </w:rPr>
+        <w:t>Finally,</w:t>
+      </w:r>
+      <w:r>
+        <w:rPr>
+          <w:rFonts w:ascii="Trebuchet MS" w:hAnsi="Trebuchet MS"/>
+          <w:sz w:val="24"/>
+          <w:szCs w:val="24"/>
+        </w:rPr>
+        <w:t xml:space="preserve"> we get the path by putting each node’s</w:t>
+      </w:r>
+      <w:r>
+        <w:rPr>
+          <w:rFonts w:ascii="Trebuchet MS" w:hAnsi="Trebuchet MS"/>
+          <w:sz w:val="24"/>
+          <w:szCs w:val="24"/>
+        </w:rPr>
+        <w:t xml:space="preserve"> coordinates</w:t>
+      </w:r>
+      <w:r>
+        <w:rPr>
+          <w:rFonts w:ascii="Trebuchet MS" w:hAnsi="Trebuchet MS"/>
+          <w:sz w:val="24"/>
+          <w:szCs w:val="24"/>
+        </w:rPr>
+        <w:t xml:space="preserve"> </w:t>
+      </w:r>
+      <w:r>
+        <w:rPr>
+          <w:rFonts w:ascii="Trebuchet MS" w:hAnsi="Trebuchet MS"/>
+          <w:sz w:val="24"/>
+          <w:szCs w:val="24"/>
+        </w:rPr>
+        <w:t>into an array and iterating through the linked list via their parents.</w:t>
+      </w:r>
     </w:p>
     <w:sectPr>
-      <w:headerReference w:type="default" r:id="rId13"/>
-      <w:footerReference w:type="default" r:id="rId14"/>
+      <w:headerReference w:type="default" r:id="rId11"/>
+      <w:footerReference w:type="default" r:id="rId12"/>
       <w:pgSz w:w="12240" w:h="15840"/>
       <w:pgMar w:top="1440" w:right="1440" w:bottom="1440" w:left="1440" w:header="720" w:footer="720" w:gutter="0"/>
       <w:cols w:space="720"/>
@@ -2167,6 +2630,25 @@
       <w:shd w:val="clear" w:color="auto" w:fill="E1DFDD"/>
     </w:rPr>
   </w:style>
+  <w:style w:type="paragraph" w:styleId="Caption">
+    <w:name w:val="caption"/>
+    <w:basedOn w:val="Normal"/>
+    <w:next w:val="Normal"/>
+    <w:uiPriority w:val="35"/>
+    <w:unhideWhenUsed/>
+    <w:qFormat/>
+    <w:rsid w:val="00B27161"/>
+    <w:pPr>
+      <w:spacing w:line="240" w:lineRule="auto"/>
+    </w:pPr>
+    <w:rPr>
+      <w:i/>
+      <w:iCs/>
+      <w:color w:val="1F497D" w:themeColor="text2"/>
+      <w:sz w:val="18"/>
+      <w:szCs w:val="18"/>
+    </w:rPr>
+  </w:style>
 </w:styles>
 </file>
 
@@ -2252,6 +2734,13 @@
     <w:pitch w:val="variable"/>
     <w:sig w:usb0="00000687" w:usb1="00000000" w:usb2="00000000" w:usb3="00000000" w:csb0="0000009F" w:csb1="00000000"/>
   </w:font>
+  <w:font w:name="Consolas">
+    <w:panose1 w:val="020B0609020204030204"/>
+    <w:charset w:val="00"/>
+    <w:family w:val="modern"/>
+    <w:pitch w:val="fixed"/>
+    <w:sig w:usb0="E00006FF" w:usb1="0000FCFF" w:usb2="00000001" w:usb3="00000000" w:csb0="0000019F" w:csb1="00000000"/>
+  </w:font>
   <w:font w:name="Cambria">
     <w:panose1 w:val="02040503050406030204"/>
     <w:charset w:val="00"/>
@@ -2288,6 +2777,7 @@
     <w:rsid w:val="00056EBA"/>
     <w:rsid w:val="000D78DE"/>
     <w:rsid w:val="002D1C6F"/>
+    <w:rsid w:val="003A2EDE"/>
     <w:rsid w:val="006D4E63"/>
     <w:rsid w:val="00801788"/>
   </w:rsids>

</xml_diff>